<commit_message>
TRack-IT V3 alot of changes should have pushed earliere
</commit_message>
<xml_diff>
--- a/Trackit_v3/Kravspecifikationer/TRack-it-Kravspecifikationer_August_v1.docx
+++ b/Trackit_v3/Kravspecifikationer/TRack-it-Kravspecifikationer_August_v1.docx
@@ -44,7 +44,7 @@
     <w:tbl>
       <w:tblPr>
         <w:tblStyle w:val="TableGrid"/>
-        <w:tblW w:w="9493" w:type="dxa"/>
+        <w:tblW w:w="10450" w:type="dxa"/>
         <w:tblLook w:val="04A0" w:firstRow="1" w:lastRow="0" w:firstColumn="1" w:lastColumn="0" w:noHBand="0" w:noVBand="1"/>
       </w:tblPr>
       <w:tblGrid>
@@ -52,6 +52,7 @@
         <w:gridCol w:w="1984"/>
         <w:gridCol w:w="1737"/>
         <w:gridCol w:w="957"/>
+        <w:gridCol w:w="957"/>
       </w:tblGrid>
       <w:tr>
         <w:tc>
@@ -139,6 +140,24 @@
             </w:r>
           </w:p>
         </w:tc>
+        <w:tc>
+          <w:tcPr>
+            <w:tcW w:w="957" w:type="dxa"/>
+          </w:tcPr>
+          <w:p>
+            <w:pPr>
+              <w:rPr>
+                <w:lang w:val="da-DK"/>
+              </w:rPr>
+            </w:pPr>
+            <w:r>
+              <w:rPr>
+                <w:lang w:val="da-DK"/>
+              </w:rPr>
+              <w:t>impl</w:t>
+            </w:r>
+          </w:p>
+        </w:tc>
       </w:tr>
       <w:tr>
         <w:tc>
@@ -207,6 +226,24 @@
             </w:r>
           </w:p>
         </w:tc>
+        <w:tc>
+          <w:tcPr>
+            <w:tcW w:w="957" w:type="dxa"/>
+          </w:tcPr>
+          <w:p>
+            <w:pPr>
+              <w:rPr>
+                <w:lang w:val="da-DK"/>
+              </w:rPr>
+            </w:pPr>
+            <w:r>
+              <w:rPr>
+                <w:lang w:val="da-DK"/>
+              </w:rPr>
+              <w:t>X</w:t>
+            </w:r>
+          </w:p>
+        </w:tc>
       </w:tr>
       <w:tr>
         <w:tc>
@@ -275,6 +312,24 @@
             </w:r>
           </w:p>
         </w:tc>
+        <w:tc>
+          <w:tcPr>
+            <w:tcW w:w="957" w:type="dxa"/>
+          </w:tcPr>
+          <w:p>
+            <w:pPr>
+              <w:rPr>
+                <w:lang w:val="da-DK"/>
+              </w:rPr>
+            </w:pPr>
+            <w:r>
+              <w:rPr>
+                <w:lang w:val="da-DK"/>
+              </w:rPr>
+              <w:t>X</w:t>
+            </w:r>
+          </w:p>
+        </w:tc>
       </w:tr>
       <w:tr>
         <w:tc>
@@ -361,6 +416,24 @@
             </w:r>
           </w:p>
         </w:tc>
+        <w:tc>
+          <w:tcPr>
+            <w:tcW w:w="957" w:type="dxa"/>
+          </w:tcPr>
+          <w:p>
+            <w:pPr>
+              <w:rPr>
+                <w:lang w:val="da-DK"/>
+              </w:rPr>
+            </w:pPr>
+            <w:r>
+              <w:rPr>
+                <w:lang w:val="da-DK"/>
+              </w:rPr>
+              <w:t>X</w:t>
+            </w:r>
+          </w:p>
+        </w:tc>
       </w:tr>
       <w:tr>
         <w:tc>
@@ -429,6 +502,24 @@
             </w:r>
           </w:p>
         </w:tc>
+        <w:tc>
+          <w:tcPr>
+            <w:tcW w:w="957" w:type="dxa"/>
+          </w:tcPr>
+          <w:p>
+            <w:pPr>
+              <w:rPr>
+                <w:lang w:val="da-DK"/>
+              </w:rPr>
+            </w:pPr>
+            <w:r>
+              <w:rPr>
+                <w:lang w:val="da-DK"/>
+              </w:rPr>
+              <w:t>X</w:t>
+            </w:r>
+          </w:p>
+        </w:tc>
       </w:tr>
       <w:tr>
         <w:tc>
@@ -497,6 +588,24 @@
             </w:r>
           </w:p>
         </w:tc>
+        <w:tc>
+          <w:tcPr>
+            <w:tcW w:w="957" w:type="dxa"/>
+          </w:tcPr>
+          <w:p>
+            <w:pPr>
+              <w:rPr>
+                <w:lang w:val="da-DK"/>
+              </w:rPr>
+            </w:pPr>
+            <w:r>
+              <w:rPr>
+                <w:lang w:val="da-DK"/>
+              </w:rPr>
+              <w:t>X</w:t>
+            </w:r>
+          </w:p>
+        </w:tc>
       </w:tr>
       <w:tr>
         <w:tc>
@@ -565,6 +674,20 @@
             </w:r>
           </w:p>
         </w:tc>
+        <w:tc>
+          <w:tcPr>
+            <w:tcW w:w="957" w:type="dxa"/>
+          </w:tcPr>
+          <w:p>
+            <w:pPr>
+              <w:rPr>
+                <w:lang w:val="da-DK"/>
+              </w:rPr>
+            </w:pPr>
+            <w:bookmarkStart w:id="0" w:name="_GoBack"/>
+            <w:bookmarkEnd w:id="0"/>
+          </w:p>
+        </w:tc>
       </w:tr>
       <w:tr>
         <w:tc>
@@ -633,6 +756,18 @@
             </w:r>
           </w:p>
         </w:tc>
+        <w:tc>
+          <w:tcPr>
+            <w:tcW w:w="957" w:type="dxa"/>
+          </w:tcPr>
+          <w:p>
+            <w:pPr>
+              <w:rPr>
+                <w:lang w:val="da-DK"/>
+              </w:rPr>
+            </w:pPr>
+          </w:p>
+        </w:tc>
       </w:tr>
       <w:tr>
         <w:tc>
@@ -707,6 +842,24 @@
             </w:r>
           </w:p>
         </w:tc>
+        <w:tc>
+          <w:tcPr>
+            <w:tcW w:w="957" w:type="dxa"/>
+          </w:tcPr>
+          <w:p>
+            <w:pPr>
+              <w:rPr>
+                <w:lang w:val="da-DK"/>
+              </w:rPr>
+            </w:pPr>
+            <w:r>
+              <w:rPr>
+                <w:lang w:val="da-DK"/>
+              </w:rPr>
+              <w:t>X</w:t>
+            </w:r>
+          </w:p>
+        </w:tc>
       </w:tr>
       <w:tr>
         <w:tc>
@@ -778,6 +931,24 @@
                 <w:lang w:val="da-DK"/>
               </w:rPr>
               <w:t>5</w:t>
+            </w:r>
+          </w:p>
+        </w:tc>
+        <w:tc>
+          <w:tcPr>
+            <w:tcW w:w="957" w:type="dxa"/>
+          </w:tcPr>
+          <w:p>
+            <w:pPr>
+              <w:rPr>
+                <w:lang w:val="da-DK"/>
+              </w:rPr>
+            </w:pPr>
+            <w:r>
+              <w:rPr>
+                <w:lang w:val="da-DK"/>
+              </w:rPr>
+              <w:t>X</w:t>
             </w:r>
           </w:p>
         </w:tc>
@@ -827,13 +998,14 @@
     <w:tbl>
       <w:tblPr>
         <w:tblStyle w:val="TableGrid"/>
-        <w:tblW w:w="9918" w:type="dxa"/>
+        <w:tblW w:w="11336" w:type="dxa"/>
         <w:tblLook w:val="04A0" w:firstRow="1" w:lastRow="0" w:firstColumn="1" w:lastColumn="0" w:noHBand="0" w:noVBand="1"/>
       </w:tblPr>
       <w:tblGrid>
         <w:gridCol w:w="6941"/>
         <w:gridCol w:w="1559"/>
         <w:gridCol w:w="1418"/>
+        <w:gridCol w:w="1418"/>
       </w:tblGrid>
       <w:tr>
         <w:tc>
@@ -890,6 +1062,24 @@
             </w:r>
           </w:p>
         </w:tc>
+        <w:tc>
+          <w:tcPr>
+            <w:tcW w:w="1418" w:type="dxa"/>
+          </w:tcPr>
+          <w:p>
+            <w:pPr>
+              <w:rPr>
+                <w:lang w:val="da-DK"/>
+              </w:rPr>
+            </w:pPr>
+            <w:r>
+              <w:rPr>
+                <w:lang w:val="da-DK"/>
+              </w:rPr>
+              <w:t>Impl.</w:t>
+            </w:r>
+          </w:p>
+        </w:tc>
       </w:tr>
       <w:tr>
         <w:tc>
@@ -946,6 +1136,24 @@
             </w:r>
           </w:p>
         </w:tc>
+        <w:tc>
+          <w:tcPr>
+            <w:tcW w:w="1418" w:type="dxa"/>
+          </w:tcPr>
+          <w:p>
+            <w:pPr>
+              <w:rPr>
+                <w:lang w:val="da-DK"/>
+              </w:rPr>
+            </w:pPr>
+            <w:r>
+              <w:rPr>
+                <w:lang w:val="da-DK"/>
+              </w:rPr>
+              <w:t>X</w:t>
+            </w:r>
+          </w:p>
+        </w:tc>
       </w:tr>
       <w:tr>
         <w:tc>
@@ -1002,6 +1210,24 @@
             </w:r>
           </w:p>
         </w:tc>
+        <w:tc>
+          <w:tcPr>
+            <w:tcW w:w="1418" w:type="dxa"/>
+          </w:tcPr>
+          <w:p>
+            <w:pPr>
+              <w:rPr>
+                <w:lang w:val="da-DK"/>
+              </w:rPr>
+            </w:pPr>
+            <w:r>
+              <w:rPr>
+                <w:lang w:val="da-DK"/>
+              </w:rPr>
+              <w:t>X</w:t>
+            </w:r>
+          </w:p>
+        </w:tc>
       </w:tr>
       <w:tr>
         <w:tc>
@@ -1058,6 +1284,24 @@
             </w:r>
           </w:p>
         </w:tc>
+        <w:tc>
+          <w:tcPr>
+            <w:tcW w:w="1418" w:type="dxa"/>
+          </w:tcPr>
+          <w:p>
+            <w:pPr>
+              <w:rPr>
+                <w:lang w:val="da-DK"/>
+              </w:rPr>
+            </w:pPr>
+            <w:r>
+              <w:rPr>
+                <w:lang w:val="da-DK"/>
+              </w:rPr>
+              <w:t>X</w:t>
+            </w:r>
+          </w:p>
+        </w:tc>
       </w:tr>
       <w:tr>
         <w:tc>
@@ -1114,6 +1358,24 @@
             </w:r>
           </w:p>
         </w:tc>
+        <w:tc>
+          <w:tcPr>
+            <w:tcW w:w="1418" w:type="dxa"/>
+          </w:tcPr>
+          <w:p>
+            <w:pPr>
+              <w:rPr>
+                <w:lang w:val="da-DK"/>
+              </w:rPr>
+            </w:pPr>
+            <w:r>
+              <w:rPr>
+                <w:lang w:val="da-DK"/>
+              </w:rPr>
+              <w:t>X</w:t>
+            </w:r>
+          </w:p>
+        </w:tc>
       </w:tr>
       <w:tr>
         <w:tc>
@@ -1170,6 +1432,24 @@
             </w:r>
           </w:p>
         </w:tc>
+        <w:tc>
+          <w:tcPr>
+            <w:tcW w:w="1418" w:type="dxa"/>
+          </w:tcPr>
+          <w:p>
+            <w:pPr>
+              <w:rPr>
+                <w:lang w:val="da-DK"/>
+              </w:rPr>
+            </w:pPr>
+            <w:r>
+              <w:rPr>
+                <w:lang w:val="da-DK"/>
+              </w:rPr>
+              <w:t>X</w:t>
+            </w:r>
+          </w:p>
+        </w:tc>
       </w:tr>
       <w:tr>
         <w:tc>
@@ -1226,6 +1506,24 @@
             </w:r>
           </w:p>
         </w:tc>
+        <w:tc>
+          <w:tcPr>
+            <w:tcW w:w="1418" w:type="dxa"/>
+          </w:tcPr>
+          <w:p>
+            <w:pPr>
+              <w:rPr>
+                <w:lang w:val="da-DK"/>
+              </w:rPr>
+            </w:pPr>
+            <w:r>
+              <w:rPr>
+                <w:lang w:val="da-DK"/>
+              </w:rPr>
+              <w:t>X</w:t>
+            </w:r>
+          </w:p>
+        </w:tc>
       </w:tr>
       <w:tr>
         <w:tc>
@@ -1282,6 +1580,18 @@
             </w:r>
           </w:p>
         </w:tc>
+        <w:tc>
+          <w:tcPr>
+            <w:tcW w:w="1418" w:type="dxa"/>
+          </w:tcPr>
+          <w:p>
+            <w:pPr>
+              <w:rPr>
+                <w:lang w:val="da-DK"/>
+              </w:rPr>
+            </w:pPr>
+          </w:p>
+        </w:tc>
       </w:tr>
       <w:tr>
         <w:tc>
@@ -1338,6 +1648,24 @@
             </w:r>
           </w:p>
         </w:tc>
+        <w:tc>
+          <w:tcPr>
+            <w:tcW w:w="1418" w:type="dxa"/>
+          </w:tcPr>
+          <w:p>
+            <w:pPr>
+              <w:rPr>
+                <w:lang w:val="da-DK"/>
+              </w:rPr>
+            </w:pPr>
+            <w:r>
+              <w:rPr>
+                <w:lang w:val="da-DK"/>
+              </w:rPr>
+              <w:t>X</w:t>
+            </w:r>
+          </w:p>
+        </w:tc>
       </w:tr>
       <w:tr>
         <w:tc>
@@ -1394,6 +1722,24 @@
             </w:r>
           </w:p>
         </w:tc>
+        <w:tc>
+          <w:tcPr>
+            <w:tcW w:w="1418" w:type="dxa"/>
+          </w:tcPr>
+          <w:p>
+            <w:pPr>
+              <w:rPr>
+                <w:lang w:val="da-DK"/>
+              </w:rPr>
+            </w:pPr>
+            <w:r>
+              <w:rPr>
+                <w:lang w:val="da-DK"/>
+              </w:rPr>
+              <w:t>X</w:t>
+            </w:r>
+          </w:p>
+        </w:tc>
       </w:tr>
       <w:tr>
         <w:tc>
@@ -1450,6 +1796,18 @@
             </w:r>
           </w:p>
         </w:tc>
+        <w:tc>
+          <w:tcPr>
+            <w:tcW w:w="1418" w:type="dxa"/>
+          </w:tcPr>
+          <w:p>
+            <w:pPr>
+              <w:rPr>
+                <w:lang w:val="da-DK"/>
+              </w:rPr>
+            </w:pPr>
+          </w:p>
+        </w:tc>
       </w:tr>
       <w:tr>
         <w:tc>
@@ -1506,6 +1864,24 @@
             </w:r>
           </w:p>
         </w:tc>
+        <w:tc>
+          <w:tcPr>
+            <w:tcW w:w="1418" w:type="dxa"/>
+          </w:tcPr>
+          <w:p>
+            <w:pPr>
+              <w:rPr>
+                <w:lang w:val="da-DK"/>
+              </w:rPr>
+            </w:pPr>
+            <w:r>
+              <w:rPr>
+                <w:lang w:val="da-DK"/>
+              </w:rPr>
+              <w:t>X</w:t>
+            </w:r>
+          </w:p>
+        </w:tc>
       </w:tr>
       <w:tr>
         <w:tc>
@@ -1552,6 +1928,24 @@
             </w:r>
           </w:p>
         </w:tc>
+        <w:tc>
+          <w:tcPr>
+            <w:tcW w:w="1418" w:type="dxa"/>
+          </w:tcPr>
+          <w:p>
+            <w:pPr>
+              <w:rPr>
+                <w:lang w:val="da-DK"/>
+              </w:rPr>
+            </w:pPr>
+            <w:r>
+              <w:rPr>
+                <w:lang w:val="da-DK"/>
+              </w:rPr>
+              <w:t>X</w:t>
+            </w:r>
+          </w:p>
+        </w:tc>
       </w:tr>
       <w:tr>
         <w:tc>
@@ -1608,6 +2002,18 @@
             </w:r>
           </w:p>
         </w:tc>
+        <w:tc>
+          <w:tcPr>
+            <w:tcW w:w="1418" w:type="dxa"/>
+          </w:tcPr>
+          <w:p>
+            <w:pPr>
+              <w:rPr>
+                <w:lang w:val="da-DK"/>
+              </w:rPr>
+            </w:pPr>
+          </w:p>
+        </w:tc>
       </w:tr>
       <w:tr>
         <w:tc>
@@ -1664,6 +2070,18 @@
             </w:r>
           </w:p>
         </w:tc>
+        <w:tc>
+          <w:tcPr>
+            <w:tcW w:w="1418" w:type="dxa"/>
+          </w:tcPr>
+          <w:p>
+            <w:pPr>
+              <w:rPr>
+                <w:lang w:val="da-DK"/>
+              </w:rPr>
+            </w:pPr>
+          </w:p>
+        </w:tc>
       </w:tr>
       <w:tr>
         <w:tc>
@@ -1720,6 +2138,18 @@
             </w:r>
           </w:p>
         </w:tc>
+        <w:tc>
+          <w:tcPr>
+            <w:tcW w:w="1418" w:type="dxa"/>
+          </w:tcPr>
+          <w:p>
+            <w:pPr>
+              <w:rPr>
+                <w:lang w:val="da-DK"/>
+              </w:rPr>
+            </w:pPr>
+          </w:p>
+        </w:tc>
       </w:tr>
       <w:tr>
         <w:tc>
@@ -1774,6 +2204,18 @@
               </w:rPr>
               <w:t>2</w:t>
             </w:r>
+          </w:p>
+        </w:tc>
+        <w:tc>
+          <w:tcPr>
+            <w:tcW w:w="1418" w:type="dxa"/>
+          </w:tcPr>
+          <w:p>
+            <w:pPr>
+              <w:rPr>
+                <w:lang w:val="da-DK"/>
+              </w:rPr>
+            </w:pPr>
           </w:p>
         </w:tc>
       </w:tr>
@@ -1815,14 +2257,15 @@
     <w:tbl>
       <w:tblPr>
         <w:tblStyle w:val="TableGrid"/>
-        <w:tblW w:w="9918" w:type="dxa"/>
+        <w:tblW w:w="10910" w:type="dxa"/>
         <w:tblLook w:val="04A0" w:firstRow="1" w:lastRow="0" w:firstColumn="1" w:lastColumn="0" w:noHBand="0" w:noVBand="1"/>
       </w:tblPr>
       <w:tblGrid>
-        <w:gridCol w:w="5807"/>
+        <w:gridCol w:w="5651"/>
         <w:gridCol w:w="1133"/>
         <w:gridCol w:w="1986"/>
-        <w:gridCol w:w="992"/>
+        <w:gridCol w:w="991"/>
+        <w:gridCol w:w="1149"/>
       </w:tblGrid>
       <w:tr>
         <w:tc>
@@ -1897,6 +2340,24 @@
             </w:r>
           </w:p>
         </w:tc>
+        <w:tc>
+          <w:tcPr>
+            <w:tcW w:w="992" w:type="dxa"/>
+          </w:tcPr>
+          <w:p>
+            <w:pPr>
+              <w:rPr>
+                <w:lang w:val="da-DK"/>
+              </w:rPr>
+            </w:pPr>
+            <w:r>
+              <w:rPr>
+                <w:lang w:val="da-DK"/>
+              </w:rPr>
+              <w:t>impl</w:t>
+            </w:r>
+          </w:p>
+        </w:tc>
       </w:tr>
       <w:tr>
         <w:tc>
@@ -1913,15 +2374,7 @@
               <w:rPr>
                 <w:lang w:val="da-DK"/>
               </w:rPr>
-              <w:t>Programmet skal kunne eksportere det rå d</w:t>
-            </w:r>
-            <w:bookmarkStart w:id="0" w:name="_GoBack"/>
-            <w:bookmarkEnd w:id="0"/>
-            <w:r>
-              <w:rPr>
-                <w:lang w:val="da-DK"/>
-              </w:rPr>
-              <w:t>ata ud (rå digital værdi)</w:t>
+              <w:t>Programmet skal kunne eksportere det rå data ud (rå digital værdi)</w:t>
             </w:r>
           </w:p>
         </w:tc>
@@ -1970,6 +2423,24 @@
                 <w:lang w:val="da-DK"/>
               </w:rPr>
               <w:t>5</w:t>
+            </w:r>
+          </w:p>
+        </w:tc>
+        <w:tc>
+          <w:tcPr>
+            <w:tcW w:w="992" w:type="dxa"/>
+          </w:tcPr>
+          <w:p>
+            <w:pPr>
+              <w:rPr>
+                <w:lang w:val="da-DK"/>
+              </w:rPr>
+            </w:pPr>
+            <w:r>
+              <w:rPr>
+                <w:lang w:val="da-DK"/>
+              </w:rPr>
+              <w:t>X</w:t>
             </w:r>
           </w:p>
         </w:tc>
@@ -2041,6 +2512,24 @@
             </w:r>
           </w:p>
         </w:tc>
+        <w:tc>
+          <w:tcPr>
+            <w:tcW w:w="992" w:type="dxa"/>
+          </w:tcPr>
+          <w:p>
+            <w:pPr>
+              <w:rPr>
+                <w:lang w:val="da-DK"/>
+              </w:rPr>
+            </w:pPr>
+            <w:r>
+              <w:rPr>
+                <w:lang w:val="da-DK"/>
+              </w:rPr>
+              <w:t>X</w:t>
+            </w:r>
+          </w:p>
+        </w:tc>
       </w:tr>
       <w:tr>
         <w:tc>
@@ -2109,6 +2598,24 @@
             </w:r>
           </w:p>
         </w:tc>
+        <w:tc>
+          <w:tcPr>
+            <w:tcW w:w="992" w:type="dxa"/>
+          </w:tcPr>
+          <w:p>
+            <w:pPr>
+              <w:rPr>
+                <w:lang w:val="da-DK"/>
+              </w:rPr>
+            </w:pPr>
+            <w:r>
+              <w:rPr>
+                <w:lang w:val="da-DK"/>
+              </w:rPr>
+              <w:t>X</w:t>
+            </w:r>
+          </w:p>
+        </w:tc>
       </w:tr>
       <w:tr>
         <w:tc>
@@ -2177,6 +2684,24 @@
             </w:r>
           </w:p>
         </w:tc>
+        <w:tc>
+          <w:tcPr>
+            <w:tcW w:w="992" w:type="dxa"/>
+          </w:tcPr>
+          <w:p>
+            <w:pPr>
+              <w:rPr>
+                <w:lang w:val="da-DK"/>
+              </w:rPr>
+            </w:pPr>
+            <w:r>
+              <w:rPr>
+                <w:lang w:val="da-DK"/>
+              </w:rPr>
+              <w:t>X</w:t>
+            </w:r>
+          </w:p>
+        </w:tc>
       </w:tr>
       <w:tr>
         <w:tc>
@@ -2245,6 +2770,24 @@
             </w:r>
           </w:p>
         </w:tc>
+        <w:tc>
+          <w:tcPr>
+            <w:tcW w:w="992" w:type="dxa"/>
+          </w:tcPr>
+          <w:p>
+            <w:pPr>
+              <w:rPr>
+                <w:lang w:val="da-DK"/>
+              </w:rPr>
+            </w:pPr>
+            <w:r>
+              <w:rPr>
+                <w:lang w:val="da-DK"/>
+              </w:rPr>
+              <w:t>X</w:t>
+            </w:r>
+          </w:p>
+        </w:tc>
       </w:tr>
       <w:tr>
         <w:tc>
@@ -2313,6 +2856,24 @@
             </w:pPr>
           </w:p>
         </w:tc>
+        <w:tc>
+          <w:tcPr>
+            <w:tcW w:w="992" w:type="dxa"/>
+          </w:tcPr>
+          <w:p>
+            <w:pPr>
+              <w:rPr>
+                <w:lang w:val="da-DK"/>
+              </w:rPr>
+            </w:pPr>
+            <w:r>
+              <w:rPr>
+                <w:lang w:val="da-DK"/>
+              </w:rPr>
+              <w:t xml:space="preserve">½ mangler til andenpart </w:t>
+            </w:r>
+          </w:p>
+        </w:tc>
       </w:tr>
       <w:tr>
         <w:tc>
@@ -2381,6 +2942,16 @@
             </w:r>
           </w:p>
         </w:tc>
+        <w:tc>
+          <w:tcPr>
+            <w:tcW w:w="992" w:type="dxa"/>
+          </w:tcPr>
+          <w:p>
+            <w:r>
+              <w:t>X</w:t>
+            </w:r>
+          </w:p>
+        </w:tc>
       </w:tr>
       <w:tr>
         <w:tc>
@@ -2449,6 +3020,24 @@
             </w:r>
           </w:p>
         </w:tc>
+        <w:tc>
+          <w:tcPr>
+            <w:tcW w:w="992" w:type="dxa"/>
+          </w:tcPr>
+          <w:p>
+            <w:pPr>
+              <w:rPr>
+                <w:lang w:val="da-DK"/>
+              </w:rPr>
+            </w:pPr>
+            <w:r>
+              <w:rPr>
+                <w:lang w:val="da-DK"/>
+              </w:rPr>
+              <w:t>X</w:t>
+            </w:r>
+          </w:p>
+        </w:tc>
       </w:tr>
       <w:tr>
         <w:tc>
@@ -2498,6 +3087,24 @@
             </w:r>
           </w:p>
         </w:tc>
+        <w:tc>
+          <w:tcPr>
+            <w:tcW w:w="992" w:type="dxa"/>
+          </w:tcPr>
+          <w:p>
+            <w:pPr>
+              <w:rPr>
+                <w:lang w:val="da-DK"/>
+              </w:rPr>
+            </w:pPr>
+            <w:r>
+              <w:rPr>
+                <w:lang w:val="da-DK"/>
+              </w:rPr>
+              <w:t>X</w:t>
+            </w:r>
+          </w:p>
+        </w:tc>
       </w:tr>
       <w:tr>
         <w:tc>
@@ -2566,6 +3173,24 @@
             </w:r>
           </w:p>
         </w:tc>
+        <w:tc>
+          <w:tcPr>
+            <w:tcW w:w="992" w:type="dxa"/>
+          </w:tcPr>
+          <w:p>
+            <w:pPr>
+              <w:rPr>
+                <w:lang w:val="da-DK"/>
+              </w:rPr>
+            </w:pPr>
+            <w:r>
+              <w:rPr>
+                <w:lang w:val="da-DK"/>
+              </w:rPr>
+              <w:t>X</w:t>
+            </w:r>
+          </w:p>
+        </w:tc>
       </w:tr>
       <w:tr>
         <w:tc>
@@ -2624,6 +3249,24 @@
             </w:r>
           </w:p>
         </w:tc>
+        <w:tc>
+          <w:tcPr>
+            <w:tcW w:w="992" w:type="dxa"/>
+          </w:tcPr>
+          <w:p>
+            <w:pPr>
+              <w:rPr>
+                <w:lang w:val="da-DK"/>
+              </w:rPr>
+            </w:pPr>
+            <w:r>
+              <w:rPr>
+                <w:lang w:val="da-DK"/>
+              </w:rPr>
+              <w:t>X</w:t>
+            </w:r>
+          </w:p>
+        </w:tc>
       </w:tr>
       <w:tr>
         <w:tc>
@@ -2692,6 +3335,18 @@
             </w:r>
           </w:p>
         </w:tc>
+        <w:tc>
+          <w:tcPr>
+            <w:tcW w:w="992" w:type="dxa"/>
+          </w:tcPr>
+          <w:p>
+            <w:pPr>
+              <w:rPr>
+                <w:lang w:val="da-DK"/>
+              </w:rPr>
+            </w:pPr>
+          </w:p>
+        </w:tc>
       </w:tr>
       <w:tr>
         <w:tc>
@@ -2760,6 +3415,24 @@
             </w:r>
           </w:p>
         </w:tc>
+        <w:tc>
+          <w:tcPr>
+            <w:tcW w:w="992" w:type="dxa"/>
+          </w:tcPr>
+          <w:p>
+            <w:pPr>
+              <w:rPr>
+                <w:lang w:val="da-DK"/>
+              </w:rPr>
+            </w:pPr>
+            <w:r>
+              <w:rPr>
+                <w:lang w:val="da-DK"/>
+              </w:rPr>
+              <w:t>X</w:t>
+            </w:r>
+          </w:p>
+        </w:tc>
       </w:tr>
       <w:tr>
         <w:tc>
@@ -2828,6 +3501,24 @@
             </w:r>
           </w:p>
         </w:tc>
+        <w:tc>
+          <w:tcPr>
+            <w:tcW w:w="992" w:type="dxa"/>
+          </w:tcPr>
+          <w:p>
+            <w:pPr>
+              <w:rPr>
+                <w:lang w:val="da-DK"/>
+              </w:rPr>
+            </w:pPr>
+            <w:r>
+              <w:rPr>
+                <w:lang w:val="da-DK"/>
+              </w:rPr>
+              <w:t>X</w:t>
+            </w:r>
+          </w:p>
+        </w:tc>
       </w:tr>
       <w:tr>
         <w:tc>
@@ -2893,6 +3584,24 @@
                 <w:lang w:val="da-DK"/>
               </w:rPr>
               <w:t>3</w:t>
+            </w:r>
+          </w:p>
+        </w:tc>
+        <w:tc>
+          <w:tcPr>
+            <w:tcW w:w="992" w:type="dxa"/>
+          </w:tcPr>
+          <w:p>
+            <w:pPr>
+              <w:rPr>
+                <w:lang w:val="da-DK"/>
+              </w:rPr>
+            </w:pPr>
+            <w:r>
+              <w:rPr>
+                <w:lang w:val="da-DK"/>
+              </w:rPr>
+              <w:t>X</w:t>
             </w:r>
           </w:p>
         </w:tc>
@@ -4037,20 +4746,20 @@
 </file>
 
 <file path=customXml/item2.xml><?xml version="1.0" encoding="utf-8"?>
-<p:properties xmlns:p="http://schemas.microsoft.com/office/2006/metadata/properties" xmlns:xsi="http://www.w3.org/2001/XMLSchema-instance" xmlns:pc="http://schemas.microsoft.com/office/infopath/2007/PartnerControls">
-  <documentManagement>
-    <_activity xmlns="a551fe0f-670e-4bae-a4b9-eb8a7890efdb" xsi:nil="true"/>
-  </documentManagement>
-</p:properties>
-</file>
-
-<file path=customXml/item3.xml><?xml version="1.0" encoding="utf-8"?>
 <?mso-contentType ?>
 <FormTemplates xmlns="http://schemas.microsoft.com/sharepoint/v3/contenttype/forms">
   <Display>DocumentLibraryForm</Display>
   <Edit>DocumentLibraryForm</Edit>
   <New>DocumentLibraryForm</New>
 </FormTemplates>
+</file>
+
+<file path=customXml/item3.xml><?xml version="1.0" encoding="utf-8"?>
+<p:properties xmlns:p="http://schemas.microsoft.com/office/2006/metadata/properties" xmlns:xsi="http://www.w3.org/2001/XMLSchema-instance" xmlns:pc="http://schemas.microsoft.com/office/infopath/2007/PartnerControls">
+  <documentManagement>
+    <_activity xmlns="a551fe0f-670e-4bae-a4b9-eb8a7890efdb" xsi:nil="true"/>
+  </documentManagement>
+</p:properties>
 </file>
 
 <file path=customXml/itemProps1.xml><?xml version="1.0" encoding="utf-8"?>
@@ -4073,26 +4782,19 @@
 </file>
 
 <file path=customXml/itemProps2.xml><?xml version="1.0" encoding="utf-8"?>
-<ds:datastoreItem xmlns:ds="http://schemas.openxmlformats.org/officeDocument/2006/customXml" ds:itemID="{BA4BF59B-08E8-41DD-88E7-8BB1EF2BE185}">
+<ds:datastoreItem xmlns:ds="http://schemas.openxmlformats.org/officeDocument/2006/customXml" ds:itemID="{DF5D8A8E-C2D5-4E94-A85D-95752E796CFF}">
   <ds:schemaRefs>
-    <ds:schemaRef ds:uri="http://purl.org/dc/dcmitype/"/>
-    <ds:schemaRef ds:uri="http://schemas.microsoft.com/office/infopath/2007/PartnerControls"/>
-    <ds:schemaRef ds:uri="http://purl.org/dc/elements/1.1/"/>
-    <ds:schemaRef ds:uri="http://schemas.microsoft.com/office/2006/metadata/properties"/>
-    <ds:schemaRef ds:uri="http://purl.org/dc/terms/"/>
-    <ds:schemaRef ds:uri="a551fe0f-670e-4bae-a4b9-eb8a7890efdb"/>
-    <ds:schemaRef ds:uri="http://schemas.microsoft.com/office/2006/documentManagement/types"/>
-    <ds:schemaRef ds:uri="http://schemas.openxmlformats.org/package/2006/metadata/core-properties"/>
-    <ds:schemaRef ds:uri="81f42932-3f57-4a7f-9fad-f8fde6a7cbce"/>
-    <ds:schemaRef ds:uri="http://www.w3.org/XML/1998/namespace"/>
+    <ds:schemaRef ds:uri="http://schemas.microsoft.com/sharepoint/v3/contenttype/forms"/>
   </ds:schemaRefs>
 </ds:datastoreItem>
 </file>
 
 <file path=customXml/itemProps3.xml><?xml version="1.0" encoding="utf-8"?>
-<ds:datastoreItem xmlns:ds="http://schemas.openxmlformats.org/officeDocument/2006/customXml" ds:itemID="{DF5D8A8E-C2D5-4E94-A85D-95752E796CFF}">
+<ds:datastoreItem xmlns:ds="http://schemas.openxmlformats.org/officeDocument/2006/customXml" ds:itemID="{BA4BF59B-08E8-41DD-88E7-8BB1EF2BE185}">
   <ds:schemaRefs>
-    <ds:schemaRef ds:uri="http://schemas.microsoft.com/sharepoint/v3/contenttype/forms"/>
+    <ds:schemaRef ds:uri="http://schemas.microsoft.com/office/2006/metadata/properties"/>
+    <ds:schemaRef ds:uri="http://schemas.microsoft.com/office/infopath/2007/PartnerControls"/>
+    <ds:schemaRef ds:uri="a551fe0f-670e-4bae-a4b9-eb8a7890efdb"/>
   </ds:schemaRefs>
 </ds:datastoreItem>
 </file>
</xml_diff>

<commit_message>
Decide on direction. you cant go below zero, Pause and breaks can be adjusted timewise
</commit_message>
<xml_diff>
--- a/Trackit_v3/Kravspecifikationer/TRack-it-Kravspecifikationer_August_v1.docx
+++ b/Trackit_v3/Kravspecifikationer/TRack-it-Kravspecifikationer_August_v1.docx
@@ -684,8 +684,6 @@
                 <w:lang w:val="da-DK"/>
               </w:rPr>
             </w:pPr>
-            <w:bookmarkStart w:id="0" w:name="_GoBack"/>
-            <w:bookmarkEnd w:id="0"/>
           </w:p>
         </w:tc>
       </w:tr>
@@ -1792,7 +1790,7 @@
               <w:rPr>
                 <w:lang w:val="da-DK"/>
               </w:rPr>
-              <w:t>1</w:t>
+              <w:t>4</w:t>
             </w:r>
           </w:p>
         </w:tc>
@@ -3603,6 +3601,179 @@
               </w:rPr>
               <w:t>X</w:t>
             </w:r>
+          </w:p>
+        </w:tc>
+      </w:tr>
+    </w:tbl>
+    <w:p>
+      <w:pPr>
+        <w:rPr>
+          <w:lang w:val="da-DK"/>
+        </w:rPr>
+      </w:pPr>
+    </w:p>
+    <w:p>
+      <w:pPr>
+        <w:rPr>
+          <w:lang w:val="da-DK"/>
+        </w:rPr>
+      </w:pPr>
+      <w:r>
+        <w:rPr>
+          <w:lang w:val="da-DK"/>
+        </w:rPr>
+        <w:t xml:space="preserve">Change Request </w:t>
+      </w:r>
+    </w:p>
+    <w:tbl>
+      <w:tblPr>
+        <w:tblStyle w:val="TableGrid"/>
+        <w:tblW w:w="0" w:type="auto"/>
+        <w:tblLook w:val="04A0" w:firstRow="1" w:lastRow="0" w:firstColumn="1" w:lastColumn="0" w:noHBand="0" w:noVBand="1"/>
+      </w:tblPr>
+      <w:tblGrid>
+        <w:gridCol w:w="4956"/>
+        <w:gridCol w:w="4394"/>
+      </w:tblGrid>
+      <w:tr>
+        <w:tc>
+          <w:tcPr>
+            <w:tcW w:w="4956" w:type="dxa"/>
+          </w:tcPr>
+          <w:p>
+            <w:pPr>
+              <w:rPr>
+                <w:lang w:val="da-DK"/>
+              </w:rPr>
+            </w:pPr>
+            <w:r>
+              <w:rPr>
+                <w:lang w:val="da-DK"/>
+              </w:rPr>
+              <w:t>Skal kunne bestemme om Nul punktet er i toppen eller bunden af skærmen (om kraften vil påvirke cursor op eller ned)</w:t>
+            </w:r>
+          </w:p>
+        </w:tc>
+        <w:tc>
+          <w:tcPr>
+            <w:tcW w:w="4394" w:type="dxa"/>
+          </w:tcPr>
+          <w:p>
+            <w:pPr>
+              <w:rPr>
+                <w:lang w:val="da-DK"/>
+              </w:rPr>
+            </w:pPr>
+            <w:r>
+              <w:rPr>
+                <w:lang w:val="da-DK"/>
+              </w:rPr>
+              <w:t>X</w:t>
+            </w:r>
+            <w:bookmarkStart w:id="0" w:name="_GoBack"/>
+            <w:bookmarkEnd w:id="0"/>
+          </w:p>
+        </w:tc>
+      </w:tr>
+      <w:tr>
+        <w:tc>
+          <w:tcPr>
+            <w:tcW w:w="4956" w:type="dxa"/>
+          </w:tcPr>
+          <w:p>
+            <w:pPr>
+              <w:rPr>
+                <w:lang w:val="da-DK"/>
+              </w:rPr>
+            </w:pPr>
+            <w:r>
+              <w:rPr>
+                <w:lang w:val="da-DK"/>
+              </w:rPr>
+              <w:t xml:space="preserve">Baseline tid skal kunne bestemmes fra UI </w:t>
+            </w:r>
+          </w:p>
+        </w:tc>
+        <w:tc>
+          <w:tcPr>
+            <w:tcW w:w="4394" w:type="dxa"/>
+          </w:tcPr>
+          <w:p>
+            <w:pPr>
+              <w:rPr>
+                <w:lang w:val="da-DK"/>
+              </w:rPr>
+            </w:pPr>
+            <w:r>
+              <w:rPr>
+                <w:lang w:val="da-DK"/>
+              </w:rPr>
+              <w:t>X</w:t>
+            </w:r>
+          </w:p>
+        </w:tc>
+      </w:tr>
+      <w:tr>
+        <w:tc>
+          <w:tcPr>
+            <w:tcW w:w="4956" w:type="dxa"/>
+          </w:tcPr>
+          <w:p>
+            <w:pPr>
+              <w:rPr>
+                <w:lang w:val="da-DK"/>
+              </w:rPr>
+            </w:pPr>
+            <w:r>
+              <w:rPr>
+                <w:lang w:val="da-DK"/>
+              </w:rPr>
+              <w:t>Hvis man selv skriver Pauser og Baseline skal tiden kunne bestemmes ud fra syntax</w:t>
+            </w:r>
+          </w:p>
+        </w:tc>
+        <w:tc>
+          <w:tcPr>
+            <w:tcW w:w="4394" w:type="dxa"/>
+          </w:tcPr>
+          <w:p>
+            <w:pPr>
+              <w:rPr>
+                <w:lang w:val="da-DK"/>
+              </w:rPr>
+            </w:pPr>
+            <w:r>
+              <w:rPr>
+                <w:lang w:val="da-DK"/>
+              </w:rPr>
+              <w:t>X</w:t>
+            </w:r>
+          </w:p>
+        </w:tc>
+      </w:tr>
+      <w:tr>
+        <w:tc>
+          <w:tcPr>
+            <w:tcW w:w="4956" w:type="dxa"/>
+          </w:tcPr>
+          <w:p>
+            <w:pPr>
+              <w:rPr>
+                <w:lang w:val="da-DK"/>
+              </w:rPr>
+            </w:pPr>
+          </w:p>
+        </w:tc>
+        <w:tc>
+          <w:tcPr>
+            <w:tcW w:w="4394" w:type="dxa"/>
+          </w:tcPr>
+          <w:p>
+            <w:pPr>
+              <w:rPr>
+                <w:lang w:val="da-DK"/>
+              </w:rPr>
+            </w:pPr>
           </w:p>
         </w:tc>
       </w:tr>
@@ -4511,6 +4682,23 @@
 </file>
 
 <file path=customXml/item1.xml><?xml version="1.0" encoding="utf-8"?>
+<p:properties xmlns:p="http://schemas.microsoft.com/office/2006/metadata/properties" xmlns:xsi="http://www.w3.org/2001/XMLSchema-instance" xmlns:pc="http://schemas.microsoft.com/office/infopath/2007/PartnerControls">
+  <documentManagement>
+    <_activity xmlns="a551fe0f-670e-4bae-a4b9-eb8a7890efdb" xsi:nil="true"/>
+  </documentManagement>
+</p:properties>
+</file>
+
+<file path=customXml/item2.xml><?xml version="1.0" encoding="utf-8"?>
+<?mso-contentType ?>
+<FormTemplates xmlns="http://schemas.microsoft.com/sharepoint/v3/contenttype/forms">
+  <Display>DocumentLibraryForm</Display>
+  <Edit>DocumentLibraryForm</Edit>
+  <New>DocumentLibraryForm</New>
+</FormTemplates>
+</file>
+
+<file path=customXml/item3.xml><?xml version="1.0" encoding="utf-8"?>
 <ct:contentTypeSchema xmlns:ct="http://schemas.microsoft.com/office/2006/metadata/contentType" xmlns:ma="http://schemas.microsoft.com/office/2006/metadata/properties/metaAttributes" ct:_="" ma:_="" ma:contentTypeName="Document" ma:contentTypeID="0x01010014932EA6B38CD144BA8EC7D9D179C14A" ma:contentTypeVersion="15" ma:contentTypeDescription="Create a new document." ma:contentTypeScope="" ma:versionID="0d47db6cac89c50f3db9b3e419d74b9e">
   <xsd:schema xmlns:xsd="http://www.w3.org/2001/XMLSchema" xmlns:xs="http://www.w3.org/2001/XMLSchema" xmlns:p="http://schemas.microsoft.com/office/2006/metadata/properties" xmlns:ns3="a551fe0f-670e-4bae-a4b9-eb8a7890efdb" xmlns:ns4="81f42932-3f57-4a7f-9fad-f8fde6a7cbce" targetNamespace="http://schemas.microsoft.com/office/2006/metadata/properties" ma:root="true" ma:fieldsID="71944707f076e3bab90edd6e0ed5444d" ns3:_="" ns4:_="">
     <xsd:import namespace="a551fe0f-670e-4bae-a4b9-eb8a7890efdb"/>
@@ -4745,24 +4933,25 @@
 </ct:contentTypeSchema>
 </file>
 
-<file path=customXml/item2.xml><?xml version="1.0" encoding="utf-8"?>
-<?mso-contentType ?>
-<FormTemplates xmlns="http://schemas.microsoft.com/sharepoint/v3/contenttype/forms">
-  <Display>DocumentLibraryForm</Display>
-  <Edit>DocumentLibraryForm</Edit>
-  <New>DocumentLibraryForm</New>
-</FormTemplates>
+<file path=customXml/itemProps1.xml><?xml version="1.0" encoding="utf-8"?>
+<ds:datastoreItem xmlns:ds="http://schemas.openxmlformats.org/officeDocument/2006/customXml" ds:itemID="{BA4BF59B-08E8-41DD-88E7-8BB1EF2BE185}">
+  <ds:schemaRefs>
+    <ds:schemaRef ds:uri="http://schemas.microsoft.com/office/2006/metadata/properties"/>
+    <ds:schemaRef ds:uri="http://schemas.microsoft.com/office/infopath/2007/PartnerControls"/>
+    <ds:schemaRef ds:uri="a551fe0f-670e-4bae-a4b9-eb8a7890efdb"/>
+  </ds:schemaRefs>
+</ds:datastoreItem>
 </file>
 
-<file path=customXml/item3.xml><?xml version="1.0" encoding="utf-8"?>
-<p:properties xmlns:p="http://schemas.microsoft.com/office/2006/metadata/properties" xmlns:xsi="http://www.w3.org/2001/XMLSchema-instance" xmlns:pc="http://schemas.microsoft.com/office/infopath/2007/PartnerControls">
-  <documentManagement>
-    <_activity xmlns="a551fe0f-670e-4bae-a4b9-eb8a7890efdb" xsi:nil="true"/>
-  </documentManagement>
-</p:properties>
+<file path=customXml/itemProps2.xml><?xml version="1.0" encoding="utf-8"?>
+<ds:datastoreItem xmlns:ds="http://schemas.openxmlformats.org/officeDocument/2006/customXml" ds:itemID="{DF5D8A8E-C2D5-4E94-A85D-95752E796CFF}">
+  <ds:schemaRefs>
+    <ds:schemaRef ds:uri="http://schemas.microsoft.com/sharepoint/v3/contenttype/forms"/>
+  </ds:schemaRefs>
+</ds:datastoreItem>
 </file>
 
-<file path=customXml/itemProps1.xml><?xml version="1.0" encoding="utf-8"?>
+<file path=customXml/itemProps3.xml><?xml version="1.0" encoding="utf-8"?>
 <ds:datastoreItem xmlns:ds="http://schemas.openxmlformats.org/officeDocument/2006/customXml" ds:itemID="{F3E39337-772F-494D-8F47-C9C09631F380}">
   <ds:schemaRefs>
     <ds:schemaRef ds:uri="http://schemas.microsoft.com/office/2006/metadata/contentType"/>
@@ -4779,22 +4968,4 @@
     <ds:schemaRef ds:uri="http://schemas.microsoft.com/internal/obd"/>
   </ds:schemaRefs>
 </ds:datastoreItem>
-</file>
-
-<file path=customXml/itemProps2.xml><?xml version="1.0" encoding="utf-8"?>
-<ds:datastoreItem xmlns:ds="http://schemas.openxmlformats.org/officeDocument/2006/customXml" ds:itemID="{DF5D8A8E-C2D5-4E94-A85D-95752E796CFF}">
-  <ds:schemaRefs>
-    <ds:schemaRef ds:uri="http://schemas.microsoft.com/sharepoint/v3/contenttype/forms"/>
-  </ds:schemaRefs>
-</ds:datastoreItem>
-</file>
-
-<file path=customXml/itemProps3.xml><?xml version="1.0" encoding="utf-8"?>
-<ds:datastoreItem xmlns:ds="http://schemas.openxmlformats.org/officeDocument/2006/customXml" ds:itemID="{BA4BF59B-08E8-41DD-88E7-8BB1EF2BE185}">
-  <ds:schemaRefs>
-    <ds:schemaRef ds:uri="http://schemas.microsoft.com/office/2006/metadata/properties"/>
-    <ds:schemaRef ds:uri="http://schemas.microsoft.com/office/infopath/2007/PartnerControls"/>
-    <ds:schemaRef ds:uri="a551fe0f-670e-4bae-a4b9-eb8a7890efdb"/>
-  </ds:schemaRefs>
-</ds:datastoreItem>
 </file>
</xml_diff>

<commit_message>
feedbakc, counting, keep everything within screen, start of SVIPT, disable not working buttons
</commit_message>
<xml_diff>
--- a/Trackit_v3/Kravspecifikationer/TRack-it-Kravspecifikationer_August_v1.docx
+++ b/Trackit_v3/Kravspecifikationer/TRack-it-Kravspecifikationer_August_v1.docx
@@ -996,19 +996,22 @@
     <w:tbl>
       <w:tblPr>
         <w:tblStyle w:val="TableGrid"/>
-        <w:tblW w:w="11336" w:type="dxa"/>
+        <w:tblW w:w="9776" w:type="dxa"/>
         <w:tblLook w:val="04A0" w:firstRow="1" w:lastRow="0" w:firstColumn="1" w:lastColumn="0" w:noHBand="0" w:noVBand="1"/>
       </w:tblPr>
       <w:tblGrid>
-        <w:gridCol w:w="6941"/>
-        <w:gridCol w:w="1559"/>
-        <w:gridCol w:w="1418"/>
-        <w:gridCol w:w="1418"/>
+        <w:gridCol w:w="5682"/>
+        <w:gridCol w:w="1851"/>
+        <w:gridCol w:w="1323"/>
+        <w:gridCol w:w="920"/>
       </w:tblGrid>
       <w:tr>
-        <w:tc>
-          <w:tcPr>
-            <w:tcW w:w="6941" w:type="dxa"/>
+        <w:trPr>
+          <w:trHeight w:val="269"/>
+        </w:trPr>
+        <w:tc>
+          <w:tcPr>
+            <w:tcW w:w="5682" w:type="dxa"/>
           </w:tcPr>
           <w:p>
             <w:pPr>
@@ -1026,7 +1029,7 @@
         </w:tc>
         <w:tc>
           <w:tcPr>
-            <w:tcW w:w="1559" w:type="dxa"/>
+            <w:tcW w:w="1851" w:type="dxa"/>
           </w:tcPr>
           <w:p>
             <w:pPr>
@@ -1044,7 +1047,7 @@
         </w:tc>
         <w:tc>
           <w:tcPr>
-            <w:tcW w:w="1418" w:type="dxa"/>
+            <w:tcW w:w="1323" w:type="dxa"/>
           </w:tcPr>
           <w:p>
             <w:pPr>
@@ -1062,7 +1065,7 @@
         </w:tc>
         <w:tc>
           <w:tcPr>
-            <w:tcW w:w="1418" w:type="dxa"/>
+            <w:tcW w:w="920" w:type="dxa"/>
           </w:tcPr>
           <w:p>
             <w:pPr>
@@ -1080,9 +1083,12 @@
         </w:tc>
       </w:tr>
       <w:tr>
-        <w:tc>
-          <w:tcPr>
-            <w:tcW w:w="6941" w:type="dxa"/>
+        <w:trPr>
+          <w:trHeight w:val="538"/>
+        </w:trPr>
+        <w:tc>
+          <w:tcPr>
+            <w:tcW w:w="5682" w:type="dxa"/>
           </w:tcPr>
           <w:p>
             <w:pPr>
@@ -1100,7 +1106,7 @@
         </w:tc>
         <w:tc>
           <w:tcPr>
-            <w:tcW w:w="1559" w:type="dxa"/>
+            <w:tcW w:w="1851" w:type="dxa"/>
           </w:tcPr>
           <w:p>
             <w:pPr>
@@ -1118,7 +1124,7 @@
         </w:tc>
         <w:tc>
           <w:tcPr>
-            <w:tcW w:w="1418" w:type="dxa"/>
+            <w:tcW w:w="1323" w:type="dxa"/>
           </w:tcPr>
           <w:p>
             <w:pPr>
@@ -1136,7 +1142,7 @@
         </w:tc>
         <w:tc>
           <w:tcPr>
-            <w:tcW w:w="1418" w:type="dxa"/>
+            <w:tcW w:w="920" w:type="dxa"/>
           </w:tcPr>
           <w:p>
             <w:pPr>
@@ -1154,9 +1160,12 @@
         </w:tc>
       </w:tr>
       <w:tr>
-        <w:tc>
-          <w:tcPr>
-            <w:tcW w:w="6941" w:type="dxa"/>
+        <w:trPr>
+          <w:trHeight w:val="546"/>
+        </w:trPr>
+        <w:tc>
+          <w:tcPr>
+            <w:tcW w:w="5682" w:type="dxa"/>
           </w:tcPr>
           <w:p>
             <w:pPr>
@@ -1174,7 +1183,7 @@
         </w:tc>
         <w:tc>
           <w:tcPr>
-            <w:tcW w:w="1559" w:type="dxa"/>
+            <w:tcW w:w="1851" w:type="dxa"/>
           </w:tcPr>
           <w:p>
             <w:pPr>
@@ -1192,7 +1201,7 @@
         </w:tc>
         <w:tc>
           <w:tcPr>
-            <w:tcW w:w="1418" w:type="dxa"/>
+            <w:tcW w:w="1323" w:type="dxa"/>
           </w:tcPr>
           <w:p>
             <w:pPr>
@@ -1210,7 +1219,7 @@
         </w:tc>
         <w:tc>
           <w:tcPr>
-            <w:tcW w:w="1418" w:type="dxa"/>
+            <w:tcW w:w="920" w:type="dxa"/>
           </w:tcPr>
           <w:p>
             <w:pPr>
@@ -1228,9 +1237,12 @@
         </w:tc>
       </w:tr>
       <w:tr>
-        <w:tc>
-          <w:tcPr>
-            <w:tcW w:w="6941" w:type="dxa"/>
+        <w:trPr>
+          <w:trHeight w:val="538"/>
+        </w:trPr>
+        <w:tc>
+          <w:tcPr>
+            <w:tcW w:w="5682" w:type="dxa"/>
           </w:tcPr>
           <w:p>
             <w:pPr>
@@ -1248,7 +1260,7 @@
         </w:tc>
         <w:tc>
           <w:tcPr>
-            <w:tcW w:w="1559" w:type="dxa"/>
+            <w:tcW w:w="1851" w:type="dxa"/>
           </w:tcPr>
           <w:p>
             <w:pPr>
@@ -1266,7 +1278,7 @@
         </w:tc>
         <w:tc>
           <w:tcPr>
-            <w:tcW w:w="1418" w:type="dxa"/>
+            <w:tcW w:w="1323" w:type="dxa"/>
           </w:tcPr>
           <w:p>
             <w:pPr>
@@ -1284,7 +1296,7 @@
         </w:tc>
         <w:tc>
           <w:tcPr>
-            <w:tcW w:w="1418" w:type="dxa"/>
+            <w:tcW w:w="920" w:type="dxa"/>
           </w:tcPr>
           <w:p>
             <w:pPr>
@@ -1302,9 +1314,12 @@
         </w:tc>
       </w:tr>
       <w:tr>
-        <w:tc>
-          <w:tcPr>
-            <w:tcW w:w="6941" w:type="dxa"/>
+        <w:trPr>
+          <w:trHeight w:val="538"/>
+        </w:trPr>
+        <w:tc>
+          <w:tcPr>
+            <w:tcW w:w="5682" w:type="dxa"/>
           </w:tcPr>
           <w:p>
             <w:pPr>
@@ -1322,7 +1337,7 @@
         </w:tc>
         <w:tc>
           <w:tcPr>
-            <w:tcW w:w="1559" w:type="dxa"/>
+            <w:tcW w:w="1851" w:type="dxa"/>
           </w:tcPr>
           <w:p>
             <w:pPr>
@@ -1340,7 +1355,7 @@
         </w:tc>
         <w:tc>
           <w:tcPr>
-            <w:tcW w:w="1418" w:type="dxa"/>
+            <w:tcW w:w="1323" w:type="dxa"/>
           </w:tcPr>
           <w:p>
             <w:pPr>
@@ -1358,7 +1373,7 @@
         </w:tc>
         <w:tc>
           <w:tcPr>
-            <w:tcW w:w="1418" w:type="dxa"/>
+            <w:tcW w:w="920" w:type="dxa"/>
           </w:tcPr>
           <w:p>
             <w:pPr>
@@ -1376,9 +1391,12 @@
         </w:tc>
       </w:tr>
       <w:tr>
-        <w:tc>
-          <w:tcPr>
-            <w:tcW w:w="6941" w:type="dxa"/>
+        <w:trPr>
+          <w:trHeight w:val="538"/>
+        </w:trPr>
+        <w:tc>
+          <w:tcPr>
+            <w:tcW w:w="5682" w:type="dxa"/>
           </w:tcPr>
           <w:p>
             <w:pPr>
@@ -1396,7 +1414,7 @@
         </w:tc>
         <w:tc>
           <w:tcPr>
-            <w:tcW w:w="1559" w:type="dxa"/>
+            <w:tcW w:w="1851" w:type="dxa"/>
           </w:tcPr>
           <w:p>
             <w:pPr>
@@ -1414,7 +1432,7 @@
         </w:tc>
         <w:tc>
           <w:tcPr>
-            <w:tcW w:w="1418" w:type="dxa"/>
+            <w:tcW w:w="1323" w:type="dxa"/>
           </w:tcPr>
           <w:p>
             <w:pPr>
@@ -1432,7 +1450,7 @@
         </w:tc>
         <w:tc>
           <w:tcPr>
-            <w:tcW w:w="1418" w:type="dxa"/>
+            <w:tcW w:w="920" w:type="dxa"/>
           </w:tcPr>
           <w:p>
             <w:pPr>
@@ -1450,9 +1468,12 @@
         </w:tc>
       </w:tr>
       <w:tr>
-        <w:tc>
-          <w:tcPr>
-            <w:tcW w:w="6941" w:type="dxa"/>
+        <w:trPr>
+          <w:trHeight w:val="538"/>
+        </w:trPr>
+        <w:tc>
+          <w:tcPr>
+            <w:tcW w:w="5682" w:type="dxa"/>
           </w:tcPr>
           <w:p>
             <w:pPr>
@@ -1470,7 +1491,7 @@
         </w:tc>
         <w:tc>
           <w:tcPr>
-            <w:tcW w:w="1559" w:type="dxa"/>
+            <w:tcW w:w="1851" w:type="dxa"/>
           </w:tcPr>
           <w:p>
             <w:pPr>
@@ -1488,7 +1509,7 @@
         </w:tc>
         <w:tc>
           <w:tcPr>
-            <w:tcW w:w="1418" w:type="dxa"/>
+            <w:tcW w:w="1323" w:type="dxa"/>
           </w:tcPr>
           <w:p>
             <w:pPr>
@@ -1506,7 +1527,7 @@
         </w:tc>
         <w:tc>
           <w:tcPr>
-            <w:tcW w:w="1418" w:type="dxa"/>
+            <w:tcW w:w="920" w:type="dxa"/>
           </w:tcPr>
           <w:p>
             <w:pPr>
@@ -1524,9 +1545,12 @@
         </w:tc>
       </w:tr>
       <w:tr>
-        <w:tc>
-          <w:tcPr>
-            <w:tcW w:w="6941" w:type="dxa"/>
+        <w:trPr>
+          <w:trHeight w:val="538"/>
+        </w:trPr>
+        <w:tc>
+          <w:tcPr>
+            <w:tcW w:w="5682" w:type="dxa"/>
           </w:tcPr>
           <w:p>
             <w:pPr>
@@ -1544,7 +1568,7 @@
         </w:tc>
         <w:tc>
           <w:tcPr>
-            <w:tcW w:w="1559" w:type="dxa"/>
+            <w:tcW w:w="1851" w:type="dxa"/>
           </w:tcPr>
           <w:p>
             <w:pPr>
@@ -1562,7 +1586,7 @@
         </w:tc>
         <w:tc>
           <w:tcPr>
-            <w:tcW w:w="1418" w:type="dxa"/>
+            <w:tcW w:w="1323" w:type="dxa"/>
           </w:tcPr>
           <w:p>
             <w:pPr>
@@ -1580,7 +1604,7 @@
         </w:tc>
         <w:tc>
           <w:tcPr>
-            <w:tcW w:w="1418" w:type="dxa"/>
+            <w:tcW w:w="920" w:type="dxa"/>
           </w:tcPr>
           <w:p>
             <w:pPr>
@@ -1592,9 +1616,12 @@
         </w:tc>
       </w:tr>
       <w:tr>
-        <w:tc>
-          <w:tcPr>
-            <w:tcW w:w="6941" w:type="dxa"/>
+        <w:trPr>
+          <w:trHeight w:val="538"/>
+        </w:trPr>
+        <w:tc>
+          <w:tcPr>
+            <w:tcW w:w="5682" w:type="dxa"/>
           </w:tcPr>
           <w:p>
             <w:pPr>
@@ -1612,7 +1639,7 @@
         </w:tc>
         <w:tc>
           <w:tcPr>
-            <w:tcW w:w="1559" w:type="dxa"/>
+            <w:tcW w:w="1851" w:type="dxa"/>
           </w:tcPr>
           <w:p>
             <w:pPr>
@@ -1630,7 +1657,7 @@
         </w:tc>
         <w:tc>
           <w:tcPr>
-            <w:tcW w:w="1418" w:type="dxa"/>
+            <w:tcW w:w="1323" w:type="dxa"/>
           </w:tcPr>
           <w:p>
             <w:pPr>
@@ -1648,7 +1675,7 @@
         </w:tc>
         <w:tc>
           <w:tcPr>
-            <w:tcW w:w="1418" w:type="dxa"/>
+            <w:tcW w:w="920" w:type="dxa"/>
           </w:tcPr>
           <w:p>
             <w:pPr>
@@ -1666,9 +1693,12 @@
         </w:tc>
       </w:tr>
       <w:tr>
-        <w:tc>
-          <w:tcPr>
-            <w:tcW w:w="6941" w:type="dxa"/>
+        <w:trPr>
+          <w:trHeight w:val="546"/>
+        </w:trPr>
+        <w:tc>
+          <w:tcPr>
+            <w:tcW w:w="5682" w:type="dxa"/>
           </w:tcPr>
           <w:p>
             <w:pPr>
@@ -1686,7 +1716,7 @@
         </w:tc>
         <w:tc>
           <w:tcPr>
-            <w:tcW w:w="1559" w:type="dxa"/>
+            <w:tcW w:w="1851" w:type="dxa"/>
           </w:tcPr>
           <w:p>
             <w:pPr>
@@ -1704,7 +1734,7 @@
         </w:tc>
         <w:tc>
           <w:tcPr>
-            <w:tcW w:w="1418" w:type="dxa"/>
+            <w:tcW w:w="1323" w:type="dxa"/>
           </w:tcPr>
           <w:p>
             <w:pPr>
@@ -1722,7 +1752,7 @@
         </w:tc>
         <w:tc>
           <w:tcPr>
-            <w:tcW w:w="1418" w:type="dxa"/>
+            <w:tcW w:w="920" w:type="dxa"/>
           </w:tcPr>
           <w:p>
             <w:pPr>
@@ -1738,11 +1768,16 @@
             </w:r>
           </w:p>
         </w:tc>
+        <w:bookmarkStart w:id="0" w:name="_GoBack"/>
+        <w:bookmarkEnd w:id="0"/>
       </w:tr>
       <w:tr>
-        <w:tc>
-          <w:tcPr>
-            <w:tcW w:w="6941" w:type="dxa"/>
+        <w:trPr>
+          <w:trHeight w:val="538"/>
+        </w:trPr>
+        <w:tc>
+          <w:tcPr>
+            <w:tcW w:w="5682" w:type="dxa"/>
           </w:tcPr>
           <w:p>
             <w:pPr>
@@ -1760,7 +1795,7 @@
         </w:tc>
         <w:tc>
           <w:tcPr>
-            <w:tcW w:w="1559" w:type="dxa"/>
+            <w:tcW w:w="1851" w:type="dxa"/>
           </w:tcPr>
           <w:p>
             <w:pPr>
@@ -1778,7 +1813,7 @@
         </w:tc>
         <w:tc>
           <w:tcPr>
-            <w:tcW w:w="1418" w:type="dxa"/>
+            <w:tcW w:w="1323" w:type="dxa"/>
           </w:tcPr>
           <w:p>
             <w:pPr>
@@ -1796,7 +1831,7 @@
         </w:tc>
         <w:tc>
           <w:tcPr>
-            <w:tcW w:w="1418" w:type="dxa"/>
+            <w:tcW w:w="920" w:type="dxa"/>
           </w:tcPr>
           <w:p>
             <w:pPr>
@@ -1808,9 +1843,12 @@
         </w:tc>
       </w:tr>
       <w:tr>
-        <w:tc>
-          <w:tcPr>
-            <w:tcW w:w="6941" w:type="dxa"/>
+        <w:trPr>
+          <w:trHeight w:val="538"/>
+        </w:trPr>
+        <w:tc>
+          <w:tcPr>
+            <w:tcW w:w="5682" w:type="dxa"/>
           </w:tcPr>
           <w:p>
             <w:pPr>
@@ -1828,7 +1866,7 @@
         </w:tc>
         <w:tc>
           <w:tcPr>
-            <w:tcW w:w="1559" w:type="dxa"/>
+            <w:tcW w:w="1851" w:type="dxa"/>
           </w:tcPr>
           <w:p>
             <w:pPr>
@@ -1846,7 +1884,7 @@
         </w:tc>
         <w:tc>
           <w:tcPr>
-            <w:tcW w:w="1418" w:type="dxa"/>
+            <w:tcW w:w="1323" w:type="dxa"/>
           </w:tcPr>
           <w:p>
             <w:pPr>
@@ -1864,7 +1902,7 @@
         </w:tc>
         <w:tc>
           <w:tcPr>
-            <w:tcW w:w="1418" w:type="dxa"/>
+            <w:tcW w:w="920" w:type="dxa"/>
           </w:tcPr>
           <w:p>
             <w:pPr>
@@ -1882,9 +1920,12 @@
         </w:tc>
       </w:tr>
       <w:tr>
-        <w:tc>
-          <w:tcPr>
-            <w:tcW w:w="6941" w:type="dxa"/>
+        <w:trPr>
+          <w:trHeight w:val="538"/>
+        </w:trPr>
+        <w:tc>
+          <w:tcPr>
+            <w:tcW w:w="5682" w:type="dxa"/>
           </w:tcPr>
           <w:p>
             <w:r>
@@ -1897,7 +1938,7 @@
         </w:tc>
         <w:tc>
           <w:tcPr>
-            <w:tcW w:w="1559" w:type="dxa"/>
+            <w:tcW w:w="1851" w:type="dxa"/>
           </w:tcPr>
           <w:p>
             <w:r>
@@ -1910,7 +1951,7 @@
         </w:tc>
         <w:tc>
           <w:tcPr>
-            <w:tcW w:w="1418" w:type="dxa"/>
+            <w:tcW w:w="1323" w:type="dxa"/>
           </w:tcPr>
           <w:p>
             <w:pPr>
@@ -1928,7 +1969,7 @@
         </w:tc>
         <w:tc>
           <w:tcPr>
-            <w:tcW w:w="1418" w:type="dxa"/>
+            <w:tcW w:w="920" w:type="dxa"/>
           </w:tcPr>
           <w:p>
             <w:pPr>
@@ -1946,9 +1987,12 @@
         </w:tc>
       </w:tr>
       <w:tr>
-        <w:tc>
-          <w:tcPr>
-            <w:tcW w:w="6941" w:type="dxa"/>
+        <w:trPr>
+          <w:trHeight w:val="538"/>
+        </w:trPr>
+        <w:tc>
+          <w:tcPr>
+            <w:tcW w:w="5682" w:type="dxa"/>
           </w:tcPr>
           <w:p>
             <w:pPr>
@@ -1966,7 +2010,7 @@
         </w:tc>
         <w:tc>
           <w:tcPr>
-            <w:tcW w:w="1559" w:type="dxa"/>
+            <w:tcW w:w="1851" w:type="dxa"/>
           </w:tcPr>
           <w:p>
             <w:pPr>
@@ -1984,7 +2028,7 @@
         </w:tc>
         <w:tc>
           <w:tcPr>
-            <w:tcW w:w="1418" w:type="dxa"/>
+            <w:tcW w:w="1323" w:type="dxa"/>
           </w:tcPr>
           <w:p>
             <w:pPr>
@@ -2002,7 +2046,7 @@
         </w:tc>
         <w:tc>
           <w:tcPr>
-            <w:tcW w:w="1418" w:type="dxa"/>
+            <w:tcW w:w="920" w:type="dxa"/>
           </w:tcPr>
           <w:p>
             <w:pPr>
@@ -2014,9 +2058,12 @@
         </w:tc>
       </w:tr>
       <w:tr>
-        <w:tc>
-          <w:tcPr>
-            <w:tcW w:w="6941" w:type="dxa"/>
+        <w:trPr>
+          <w:trHeight w:val="538"/>
+        </w:trPr>
+        <w:tc>
+          <w:tcPr>
+            <w:tcW w:w="5682" w:type="dxa"/>
           </w:tcPr>
           <w:p>
             <w:pPr>
@@ -2034,7 +2081,7 @@
         </w:tc>
         <w:tc>
           <w:tcPr>
-            <w:tcW w:w="1559" w:type="dxa"/>
+            <w:tcW w:w="1851" w:type="dxa"/>
           </w:tcPr>
           <w:p>
             <w:pPr>
@@ -2052,7 +2099,7 @@
         </w:tc>
         <w:tc>
           <w:tcPr>
-            <w:tcW w:w="1418" w:type="dxa"/>
+            <w:tcW w:w="1323" w:type="dxa"/>
           </w:tcPr>
           <w:p>
             <w:pPr>
@@ -2070,7 +2117,7 @@
         </w:tc>
         <w:tc>
           <w:tcPr>
-            <w:tcW w:w="1418" w:type="dxa"/>
+            <w:tcW w:w="920" w:type="dxa"/>
           </w:tcPr>
           <w:p>
             <w:pPr>
@@ -2082,9 +2129,12 @@
         </w:tc>
       </w:tr>
       <w:tr>
-        <w:tc>
-          <w:tcPr>
-            <w:tcW w:w="6941" w:type="dxa"/>
+        <w:trPr>
+          <w:trHeight w:val="538"/>
+        </w:trPr>
+        <w:tc>
+          <w:tcPr>
+            <w:tcW w:w="5682" w:type="dxa"/>
           </w:tcPr>
           <w:p>
             <w:pPr>
@@ -2102,7 +2152,7 @@
         </w:tc>
         <w:tc>
           <w:tcPr>
-            <w:tcW w:w="1559" w:type="dxa"/>
+            <w:tcW w:w="1851" w:type="dxa"/>
           </w:tcPr>
           <w:p>
             <w:pPr>
@@ -2120,7 +2170,7 @@
         </w:tc>
         <w:tc>
           <w:tcPr>
-            <w:tcW w:w="1418" w:type="dxa"/>
+            <w:tcW w:w="1323" w:type="dxa"/>
           </w:tcPr>
           <w:p>
             <w:pPr>
@@ -2138,7 +2188,7 @@
         </w:tc>
         <w:tc>
           <w:tcPr>
-            <w:tcW w:w="1418" w:type="dxa"/>
+            <w:tcW w:w="920" w:type="dxa"/>
           </w:tcPr>
           <w:p>
             <w:pPr>
@@ -2150,9 +2200,12 @@
         </w:tc>
       </w:tr>
       <w:tr>
-        <w:tc>
-          <w:tcPr>
-            <w:tcW w:w="6941" w:type="dxa"/>
+        <w:trPr>
+          <w:trHeight w:val="546"/>
+        </w:trPr>
+        <w:tc>
+          <w:tcPr>
+            <w:tcW w:w="5682" w:type="dxa"/>
           </w:tcPr>
           <w:p>
             <w:pPr>
@@ -2170,7 +2223,7 @@
         </w:tc>
         <w:tc>
           <w:tcPr>
-            <w:tcW w:w="1559" w:type="dxa"/>
+            <w:tcW w:w="1851" w:type="dxa"/>
           </w:tcPr>
           <w:p>
             <w:pPr>
@@ -2188,7 +2241,7 @@
         </w:tc>
         <w:tc>
           <w:tcPr>
-            <w:tcW w:w="1418" w:type="dxa"/>
+            <w:tcW w:w="1323" w:type="dxa"/>
           </w:tcPr>
           <w:p>
             <w:pPr>
@@ -2206,7 +2259,7 @@
         </w:tc>
         <w:tc>
           <w:tcPr>
-            <w:tcW w:w="1418" w:type="dxa"/>
+            <w:tcW w:w="920" w:type="dxa"/>
           </w:tcPr>
           <w:p>
             <w:pPr>
@@ -3670,8 +3723,6 @@
               </w:rPr>
               <w:t>X</w:t>
             </w:r>
-            <w:bookmarkStart w:id="0" w:name="_GoBack"/>
-            <w:bookmarkEnd w:id="0"/>
           </w:p>
         </w:tc>
       </w:tr>

</xml_diff>

<commit_message>
added More feedback mechanisms
</commit_message>
<xml_diff>
--- a/Trackit_v3/Kravspecifikationer/TRack-it-Kravspecifikationer_August_v1.docx
+++ b/Trackit_v3/Kravspecifikationer/TRack-it-Kravspecifikationer_August_v1.docx
@@ -684,6 +684,12 @@
                 <w:lang w:val="da-DK"/>
               </w:rPr>
             </w:pPr>
+            <w:r>
+              <w:rPr>
+                <w:lang w:val="da-DK"/>
+              </w:rPr>
+              <w:t>X</w:t>
+            </w:r>
           </w:p>
         </w:tc>
       </w:tr>
@@ -764,6 +770,12 @@
                 <w:lang w:val="da-DK"/>
               </w:rPr>
             </w:pPr>
+            <w:r>
+              <w:rPr>
+                <w:lang w:val="da-DK"/>
+              </w:rPr>
+              <w:t>X</w:t>
+            </w:r>
           </w:p>
         </w:tc>
       </w:tr>
@@ -1768,8 +1780,6 @@
             </w:r>
           </w:p>
         </w:tc>
-        <w:bookmarkStart w:id="0" w:name="_GoBack"/>
-        <w:bookmarkEnd w:id="0"/>
       </w:tr>
       <w:tr>
         <w:trPr>
@@ -1839,6 +1849,12 @@
                 <w:lang w:val="da-DK"/>
               </w:rPr>
             </w:pPr>
+            <w:r>
+              <w:rPr>
+                <w:lang w:val="da-DK"/>
+              </w:rPr>
+              <w:t>X</w:t>
+            </w:r>
           </w:p>
         </w:tc>
       </w:tr>
@@ -2004,7 +2020,7 @@
               <w:rPr>
                 <w:lang w:val="da-DK"/>
               </w:rPr>
-              <w:t xml:space="preserve">Sekvens mode – vis X antal targets de skal møde </w:t>
+              <w:t xml:space="preserve">Gamification – reward system med mønter og level op –lidt ala guitar hero </w:t>
             </w:r>
           </w:p>
         </w:tc>
@@ -2075,7 +2091,7 @@
               <w:rPr>
                 <w:lang w:val="da-DK"/>
               </w:rPr>
-              <w:t xml:space="preserve">Gamification – reward system med mønter og level op –lidt ala guitar hero </w:t>
+              <w:t xml:space="preserve">Levels og highscore </w:t>
             </w:r>
           </w:p>
         </w:tc>
@@ -2111,7 +2127,7 @@
               <w:rPr>
                 <w:lang w:val="da-DK"/>
               </w:rPr>
-              <w:t>2</w:t>
+              <w:t>4</w:t>
             </w:r>
           </w:p>
         </w:tc>
@@ -2125,77 +2141,14 @@
                 <w:lang w:val="da-DK"/>
               </w:rPr>
             </w:pPr>
-          </w:p>
-        </w:tc>
-      </w:tr>
-      <w:tr>
-        <w:trPr>
-          <w:trHeight w:val="538"/>
-        </w:trPr>
-        <w:tc>
-          <w:tcPr>
-            <w:tcW w:w="5682" w:type="dxa"/>
-          </w:tcPr>
-          <w:p>
-            <w:pPr>
-              <w:rPr>
-                <w:lang w:val="da-DK"/>
-              </w:rPr>
-            </w:pPr>
-            <w:r>
-              <w:rPr>
-                <w:lang w:val="da-DK"/>
-              </w:rPr>
-              <w:t xml:space="preserve">Levels og highscore </w:t>
-            </w:r>
-          </w:p>
-        </w:tc>
-        <w:tc>
-          <w:tcPr>
-            <w:tcW w:w="1851" w:type="dxa"/>
-          </w:tcPr>
-          <w:p>
-            <w:pPr>
-              <w:rPr>
-                <w:lang w:val="da-DK"/>
-              </w:rPr>
-            </w:pPr>
-            <w:r>
-              <w:rPr>
-                <w:lang w:val="da-DK"/>
-              </w:rPr>
-              <w:t>Spil opsætning / spil modes</w:t>
-            </w:r>
-          </w:p>
-        </w:tc>
-        <w:tc>
-          <w:tcPr>
-            <w:tcW w:w="1323" w:type="dxa"/>
-          </w:tcPr>
-          <w:p>
-            <w:pPr>
-              <w:rPr>
-                <w:lang w:val="da-DK"/>
-              </w:rPr>
-            </w:pPr>
-            <w:r>
-              <w:rPr>
-                <w:lang w:val="da-DK"/>
-              </w:rPr>
-              <w:t>4</w:t>
-            </w:r>
-          </w:p>
-        </w:tc>
-        <w:tc>
-          <w:tcPr>
-            <w:tcW w:w="920" w:type="dxa"/>
-          </w:tcPr>
-          <w:p>
-            <w:pPr>
-              <w:rPr>
-                <w:lang w:val="da-DK"/>
-              </w:rPr>
-            </w:pPr>
+            <w:r>
+              <w:rPr>
+                <w:lang w:val="da-DK"/>
+              </w:rPr>
+              <w:t>x</w:t>
+            </w:r>
+            <w:bookmarkStart w:id="0" w:name="_GoBack"/>
+            <w:bookmarkEnd w:id="0"/>
           </w:p>
         </w:tc>
       </w:tr>

</xml_diff>

<commit_message>
Baseline no more error calc. Error Calc not considering first 100 pixels
</commit_message>
<xml_diff>
--- a/Trackit_v3/Kravspecifikationer/TRack-it-Kravspecifikationer_August_v1.docx
+++ b/Trackit_v3/Kravspecifikationer/TRack-it-Kravspecifikationer_August_v1.docx
@@ -3918,556 +3918,568 @@
                 <w:lang w:val="da-DK"/>
               </w:rPr>
             </w:pPr>
-          </w:p>
-        </w:tc>
-      </w:tr>
-      <w:tr>
-        <w:tc>
-          <w:tcPr>
-            <w:tcW w:w="3630" w:type="dxa"/>
-          </w:tcPr>
-          <w:p>
-            <w:pPr>
-              <w:rPr>
-                <w:lang w:val="da-DK"/>
-              </w:rPr>
-            </w:pPr>
-            <w:r>
-              <w:rPr>
-                <w:lang w:val="da-DK"/>
-              </w:rPr>
-              <w:t xml:space="preserve">Oversæt completion time fra ms til s </w:t>
-            </w:r>
-          </w:p>
-        </w:tc>
-        <w:tc>
-          <w:tcPr>
-            <w:tcW w:w="2880" w:type="dxa"/>
-          </w:tcPr>
-          <w:p>
-            <w:pPr>
-              <w:rPr>
-                <w:lang w:val="da-DK"/>
-              </w:rPr>
-            </w:pPr>
-            <w:r>
-              <w:rPr>
-                <w:lang w:val="da-DK"/>
-              </w:rPr>
-              <w:t>X</w:t>
-            </w:r>
-          </w:p>
-        </w:tc>
-        <w:tc>
-          <w:tcPr>
-            <w:tcW w:w="2840" w:type="dxa"/>
-          </w:tcPr>
-          <w:p>
-            <w:pPr>
-              <w:rPr>
-                <w:lang w:val="da-DK"/>
-              </w:rPr>
-            </w:pPr>
-            <w:r>
-              <w:rPr>
-                <w:lang w:val="da-DK"/>
-              </w:rPr>
-              <w:t>X</w:t>
-            </w:r>
-          </w:p>
-        </w:tc>
-      </w:tr>
-      <w:tr>
-        <w:tc>
-          <w:tcPr>
-            <w:tcW w:w="3630" w:type="dxa"/>
-          </w:tcPr>
-          <w:p>
-            <w:pPr>
-              <w:rPr>
-                <w:lang w:val="da-DK"/>
-              </w:rPr>
-            </w:pPr>
-            <w:r>
-              <w:rPr>
-                <w:lang w:val="da-DK"/>
-              </w:rPr>
-              <w:t xml:space="preserve">Ændre over og undershoot algoritmen til at forstå en retnings ændring som en registrering af Over eller Undershoot i stedet for deceleration.  </w:t>
-            </w:r>
-          </w:p>
-        </w:tc>
-        <w:tc>
-          <w:tcPr>
-            <w:tcW w:w="2880" w:type="dxa"/>
-          </w:tcPr>
-          <w:p>
-            <w:pPr>
-              <w:rPr>
-                <w:lang w:val="da-DK"/>
-              </w:rPr>
-            </w:pPr>
-            <w:r>
-              <w:rPr>
-                <w:lang w:val="da-DK"/>
-              </w:rPr>
-              <w:t>X</w:t>
-            </w:r>
-          </w:p>
-        </w:tc>
-        <w:tc>
-          <w:tcPr>
-            <w:tcW w:w="2840" w:type="dxa"/>
-          </w:tcPr>
-          <w:p>
-            <w:pPr>
-              <w:rPr>
-                <w:lang w:val="da-DK"/>
-              </w:rPr>
-            </w:pPr>
-            <w:r>
-              <w:rPr>
-                <w:lang w:val="da-DK"/>
-              </w:rPr>
-              <w:t>X</w:t>
-            </w:r>
-          </w:p>
-        </w:tc>
-      </w:tr>
-      <w:tr>
-        <w:tc>
-          <w:tcPr>
-            <w:tcW w:w="3630" w:type="dxa"/>
-          </w:tcPr>
-          <w:p>
-            <w:pPr>
-              <w:rPr>
-                <w:lang w:val="da-DK"/>
-              </w:rPr>
-            </w:pPr>
-            <w:r>
-              <w:rPr>
-                <w:lang w:val="da-DK"/>
-              </w:rPr>
-              <w:t xml:space="preserve">Tilføj en calculeret entry time, som er Time visible from – emtry time </w:t>
-            </w:r>
-          </w:p>
-        </w:tc>
-        <w:tc>
-          <w:tcPr>
-            <w:tcW w:w="2880" w:type="dxa"/>
-          </w:tcPr>
-          <w:p>
-            <w:pPr>
-              <w:rPr>
-                <w:lang w:val="da-DK"/>
-              </w:rPr>
-            </w:pPr>
-            <w:r>
-              <w:rPr>
-                <w:lang w:val="da-DK"/>
-              </w:rPr>
-              <w:t>X</w:t>
-            </w:r>
-          </w:p>
-        </w:tc>
-        <w:tc>
-          <w:tcPr>
-            <w:tcW w:w="2840" w:type="dxa"/>
-          </w:tcPr>
-          <w:p>
-            <w:pPr>
-              <w:rPr>
-                <w:lang w:val="da-DK"/>
-              </w:rPr>
-            </w:pPr>
-          </w:p>
-        </w:tc>
-      </w:tr>
-      <w:tr>
-        <w:tc>
-          <w:tcPr>
-            <w:tcW w:w="3630" w:type="dxa"/>
-          </w:tcPr>
-          <w:p>
-            <w:pPr>
-              <w:rPr>
-                <w:lang w:val="da-DK"/>
-              </w:rPr>
-            </w:pPr>
-            <w:r>
-              <w:rPr>
-                <w:lang w:val="da-DK"/>
-              </w:rPr>
-              <w:t xml:space="preserve">Simplificer SVIPT feedback til e.g [completion time] sekunder, [errors] fejl </w:t>
-            </w:r>
-          </w:p>
-        </w:tc>
-        <w:tc>
-          <w:tcPr>
-            <w:tcW w:w="2880" w:type="dxa"/>
-          </w:tcPr>
-          <w:p>
-            <w:pPr>
-              <w:rPr>
-                <w:lang w:val="da-DK"/>
-              </w:rPr>
-            </w:pPr>
-            <w:r>
-              <w:rPr>
-                <w:lang w:val="da-DK"/>
-              </w:rPr>
-              <w:t>X</w:t>
-            </w:r>
-          </w:p>
-        </w:tc>
-        <w:tc>
-          <w:tcPr>
-            <w:tcW w:w="2840" w:type="dxa"/>
-          </w:tcPr>
-          <w:p>
-            <w:pPr>
-              <w:rPr>
-                <w:lang w:val="da-DK"/>
-              </w:rPr>
-            </w:pPr>
-            <w:r>
-              <w:rPr>
-                <w:lang w:val="da-DK"/>
-              </w:rPr>
-              <w:t>X</w:t>
-            </w:r>
-          </w:p>
-        </w:tc>
-      </w:tr>
-      <w:tr>
-        <w:tc>
-          <w:tcPr>
-            <w:tcW w:w="3630" w:type="dxa"/>
-          </w:tcPr>
-          <w:p>
-            <w:pPr>
-              <w:rPr>
-                <w:lang w:val="da-DK"/>
-              </w:rPr>
-            </w:pPr>
-            <w:r>
-              <w:rPr>
-                <w:lang w:val="da-DK"/>
-              </w:rPr>
-              <w:t>Ret farver i svipt så den følger oprindelig farve kode fra SVIPT paper</w:t>
-            </w:r>
-          </w:p>
-        </w:tc>
-        <w:tc>
-          <w:tcPr>
-            <w:tcW w:w="2880" w:type="dxa"/>
-          </w:tcPr>
-          <w:p>
-            <w:pPr>
-              <w:rPr>
-                <w:lang w:val="da-DK"/>
-              </w:rPr>
-            </w:pPr>
-            <w:r>
-              <w:rPr>
-                <w:lang w:val="da-DK"/>
-              </w:rPr>
-              <w:t>X</w:t>
-            </w:r>
-          </w:p>
-        </w:tc>
-        <w:tc>
-          <w:tcPr>
-            <w:tcW w:w="2840" w:type="dxa"/>
-          </w:tcPr>
-          <w:p>
-            <w:pPr>
-              <w:rPr>
-                <w:lang w:val="da-DK"/>
-              </w:rPr>
-            </w:pPr>
-            <w:r>
-              <w:rPr>
-                <w:lang w:val="da-DK"/>
-              </w:rPr>
-              <w:t>X</w:t>
-            </w:r>
-          </w:p>
-        </w:tc>
-      </w:tr>
-      <w:tr>
-        <w:tc>
-          <w:tcPr>
-            <w:tcW w:w="3630" w:type="dxa"/>
-          </w:tcPr>
-          <w:p>
-            <w:pPr>
-              <w:rPr>
-                <w:lang w:val="da-DK"/>
-              </w:rPr>
-            </w:pPr>
-            <w:r>
-              <w:rPr>
-                <w:lang w:val="da-DK"/>
-              </w:rPr>
-              <w:t xml:space="preserve">Tilføj en switch hvor brugeren kan vælge oprindelig SVIPT farver eller ny gamificerede farver </w:t>
-            </w:r>
-          </w:p>
-        </w:tc>
-        <w:tc>
-          <w:tcPr>
-            <w:tcW w:w="2880" w:type="dxa"/>
-          </w:tcPr>
-          <w:p>
-            <w:pPr>
-              <w:rPr>
-                <w:lang w:val="da-DK"/>
-              </w:rPr>
-            </w:pPr>
-            <w:r>
-              <w:rPr>
-                <w:lang w:val="da-DK"/>
-              </w:rPr>
-              <w:t>X</w:t>
-            </w:r>
-          </w:p>
-        </w:tc>
-        <w:tc>
-          <w:tcPr>
-            <w:tcW w:w="2840" w:type="dxa"/>
-          </w:tcPr>
-          <w:p>
-            <w:pPr>
-              <w:rPr>
-                <w:lang w:val="da-DK"/>
-              </w:rPr>
-            </w:pPr>
-            <w:r>
-              <w:rPr>
-                <w:lang w:val="da-DK"/>
-              </w:rPr>
-              <w:t>X</w:t>
-            </w:r>
-          </w:p>
-        </w:tc>
-      </w:tr>
-      <w:tr>
-        <w:tc>
-          <w:tcPr>
-            <w:tcW w:w="3630" w:type="dxa"/>
-          </w:tcPr>
-          <w:p>
-            <w:pPr>
-              <w:rPr>
-                <w:lang w:val="da-DK"/>
-              </w:rPr>
-            </w:pPr>
-            <w:r>
-              <w:rPr>
-                <w:lang w:val="da-DK"/>
-              </w:rPr>
-              <w:t>Tilføj auditory feedback til SVIPT</w:t>
-            </w:r>
-          </w:p>
-        </w:tc>
-        <w:tc>
-          <w:tcPr>
-            <w:tcW w:w="2880" w:type="dxa"/>
-          </w:tcPr>
-          <w:p>
-            <w:pPr>
-              <w:rPr>
-                <w:lang w:val="da-DK"/>
-              </w:rPr>
-            </w:pPr>
-            <w:r>
-              <w:rPr>
-                <w:lang w:val="da-DK"/>
-              </w:rPr>
-              <w:t>X</w:t>
-            </w:r>
-          </w:p>
-        </w:tc>
-        <w:tc>
-          <w:tcPr>
-            <w:tcW w:w="2840" w:type="dxa"/>
-          </w:tcPr>
-          <w:p>
-            <w:pPr>
-              <w:rPr>
-                <w:lang w:val="da-DK"/>
-              </w:rPr>
-            </w:pPr>
-            <w:r>
-              <w:rPr>
-                <w:lang w:val="da-DK"/>
-              </w:rPr>
-              <w:t>X</w:t>
-            </w:r>
-          </w:p>
-        </w:tc>
-      </w:tr>
-      <w:tr>
-        <w:tc>
-          <w:tcPr>
-            <w:tcW w:w="3630" w:type="dxa"/>
-          </w:tcPr>
-          <w:p>
-            <w:pPr>
-              <w:rPr>
-                <w:lang w:val="da-DK"/>
-              </w:rPr>
-            </w:pPr>
-            <w:r>
-              <w:rPr>
-                <w:lang w:val="da-DK"/>
-              </w:rPr>
-              <w:t xml:space="preserve">Tilføj knap til at slå auditory feedback til og fra </w:t>
-            </w:r>
-          </w:p>
-        </w:tc>
-        <w:tc>
-          <w:tcPr>
-            <w:tcW w:w="2880" w:type="dxa"/>
-          </w:tcPr>
-          <w:p>
-            <w:pPr>
-              <w:rPr>
-                <w:lang w:val="da-DK"/>
-              </w:rPr>
-            </w:pPr>
-            <w:r>
-              <w:rPr>
-                <w:lang w:val="da-DK"/>
-              </w:rPr>
-              <w:t>X</w:t>
-            </w:r>
-          </w:p>
-        </w:tc>
-        <w:tc>
-          <w:tcPr>
-            <w:tcW w:w="2840" w:type="dxa"/>
-          </w:tcPr>
-          <w:p>
-            <w:pPr>
-              <w:rPr>
-                <w:lang w:val="da-DK"/>
-              </w:rPr>
-            </w:pPr>
-            <w:r>
-              <w:rPr>
-                <w:lang w:val="da-DK"/>
-              </w:rPr>
-              <w:t>X</w:t>
-            </w:r>
-          </w:p>
-        </w:tc>
-      </w:tr>
-      <w:tr>
-        <w:tc>
-          <w:tcPr>
-            <w:tcW w:w="3630" w:type="dxa"/>
-          </w:tcPr>
-          <w:p>
-            <w:pPr>
-              <w:rPr>
-                <w:lang w:val="da-DK"/>
-              </w:rPr>
-            </w:pPr>
-            <w:r>
-              <w:rPr>
-                <w:lang w:val="da-DK"/>
-              </w:rPr>
-              <w:t xml:space="preserve">Check for at SVIPT gate godkendelse er sat til 150 ms </w:t>
-            </w:r>
-          </w:p>
-        </w:tc>
-        <w:tc>
-          <w:tcPr>
-            <w:tcW w:w="2880" w:type="dxa"/>
-          </w:tcPr>
-          <w:p>
-            <w:pPr>
-              <w:rPr>
-                <w:lang w:val="da-DK"/>
-              </w:rPr>
-            </w:pPr>
-            <w:r>
-              <w:rPr>
-                <w:lang w:val="da-DK"/>
-              </w:rPr>
-              <w:t>X</w:t>
-            </w:r>
-          </w:p>
-        </w:tc>
-        <w:tc>
-          <w:tcPr>
-            <w:tcW w:w="2840" w:type="dxa"/>
-          </w:tcPr>
-          <w:p>
-            <w:pPr>
-              <w:rPr>
-                <w:lang w:val="da-DK"/>
-              </w:rPr>
-            </w:pPr>
-            <w:r>
-              <w:rPr>
-                <w:lang w:val="da-DK"/>
-              </w:rPr>
-              <w:t>X</w:t>
-            </w:r>
-          </w:p>
-        </w:tc>
-      </w:tr>
-      <w:tr>
-        <w:tc>
-          <w:tcPr>
-            <w:tcW w:w="3630" w:type="dxa"/>
-          </w:tcPr>
-          <w:p>
-            <w:pPr>
-              <w:rPr>
-                <w:lang w:val="da-DK"/>
-              </w:rPr>
-            </w:pPr>
-            <w:r>
-              <w:rPr>
-                <w:lang w:val="da-DK"/>
-              </w:rPr>
-              <w:t xml:space="preserve">Trigger i SVIPT set en i starten og en i slutningen </w:t>
-            </w:r>
-          </w:p>
-        </w:tc>
-        <w:tc>
-          <w:tcPr>
-            <w:tcW w:w="2880" w:type="dxa"/>
-          </w:tcPr>
-          <w:p>
-            <w:pPr>
-              <w:rPr>
-                <w:lang w:val="da-DK"/>
-              </w:rPr>
-            </w:pPr>
-            <w:r>
-              <w:rPr>
-                <w:lang w:val="da-DK"/>
-              </w:rPr>
-              <w:t>X</w:t>
-            </w:r>
-          </w:p>
-        </w:tc>
-        <w:tc>
-          <w:tcPr>
-            <w:tcW w:w="2840" w:type="dxa"/>
-          </w:tcPr>
-          <w:p>
-            <w:pPr>
-              <w:rPr>
-                <w:lang w:val="da-DK"/>
-              </w:rPr>
-            </w:pPr>
+            <w:r>
+              <w:rPr>
+                <w:lang w:val="da-DK"/>
+              </w:rPr>
+              <w:t>X</w:t>
+            </w:r>
             <w:bookmarkStart w:id="0" w:name="_GoBack"/>
             <w:bookmarkEnd w:id="0"/>
+          </w:p>
+        </w:tc>
+      </w:tr>
+      <w:tr>
+        <w:tc>
+          <w:tcPr>
+            <w:tcW w:w="3630" w:type="dxa"/>
+          </w:tcPr>
+          <w:p>
+            <w:pPr>
+              <w:rPr>
+                <w:lang w:val="da-DK"/>
+              </w:rPr>
+            </w:pPr>
+            <w:r>
+              <w:rPr>
+                <w:lang w:val="da-DK"/>
+              </w:rPr>
+              <w:t xml:space="preserve">Oversæt completion time fra ms til s </w:t>
+            </w:r>
+          </w:p>
+        </w:tc>
+        <w:tc>
+          <w:tcPr>
+            <w:tcW w:w="2880" w:type="dxa"/>
+          </w:tcPr>
+          <w:p>
+            <w:pPr>
+              <w:rPr>
+                <w:lang w:val="da-DK"/>
+              </w:rPr>
+            </w:pPr>
+            <w:r>
+              <w:rPr>
+                <w:lang w:val="da-DK"/>
+              </w:rPr>
+              <w:t>X</w:t>
+            </w:r>
+          </w:p>
+        </w:tc>
+        <w:tc>
+          <w:tcPr>
+            <w:tcW w:w="2840" w:type="dxa"/>
+          </w:tcPr>
+          <w:p>
+            <w:pPr>
+              <w:rPr>
+                <w:lang w:val="da-DK"/>
+              </w:rPr>
+            </w:pPr>
+            <w:r>
+              <w:rPr>
+                <w:lang w:val="da-DK"/>
+              </w:rPr>
+              <w:t>X</w:t>
+            </w:r>
+          </w:p>
+        </w:tc>
+      </w:tr>
+      <w:tr>
+        <w:tc>
+          <w:tcPr>
+            <w:tcW w:w="3630" w:type="dxa"/>
+          </w:tcPr>
+          <w:p>
+            <w:pPr>
+              <w:rPr>
+                <w:lang w:val="da-DK"/>
+              </w:rPr>
+            </w:pPr>
+            <w:r>
+              <w:rPr>
+                <w:lang w:val="da-DK"/>
+              </w:rPr>
+              <w:t xml:space="preserve">Ændre over og undershoot algoritmen til at forstå en retnings ændring som en registrering af Over eller Undershoot i stedet for deceleration.  </w:t>
+            </w:r>
+          </w:p>
+        </w:tc>
+        <w:tc>
+          <w:tcPr>
+            <w:tcW w:w="2880" w:type="dxa"/>
+          </w:tcPr>
+          <w:p>
+            <w:pPr>
+              <w:rPr>
+                <w:lang w:val="da-DK"/>
+              </w:rPr>
+            </w:pPr>
+            <w:r>
+              <w:rPr>
+                <w:lang w:val="da-DK"/>
+              </w:rPr>
+              <w:t>X</w:t>
+            </w:r>
+          </w:p>
+        </w:tc>
+        <w:tc>
+          <w:tcPr>
+            <w:tcW w:w="2840" w:type="dxa"/>
+          </w:tcPr>
+          <w:p>
+            <w:pPr>
+              <w:rPr>
+                <w:lang w:val="da-DK"/>
+              </w:rPr>
+            </w:pPr>
+            <w:r>
+              <w:rPr>
+                <w:lang w:val="da-DK"/>
+              </w:rPr>
+              <w:t>X</w:t>
+            </w:r>
+          </w:p>
+        </w:tc>
+      </w:tr>
+      <w:tr>
+        <w:tc>
+          <w:tcPr>
+            <w:tcW w:w="3630" w:type="dxa"/>
+          </w:tcPr>
+          <w:p>
+            <w:pPr>
+              <w:rPr>
+                <w:lang w:val="da-DK"/>
+              </w:rPr>
+            </w:pPr>
+            <w:r>
+              <w:rPr>
+                <w:lang w:val="da-DK"/>
+              </w:rPr>
+              <w:t xml:space="preserve">Tilføj en calculeret entry time, som er Time visible from – emtry time </w:t>
+            </w:r>
+          </w:p>
+        </w:tc>
+        <w:tc>
+          <w:tcPr>
+            <w:tcW w:w="2880" w:type="dxa"/>
+          </w:tcPr>
+          <w:p>
+            <w:pPr>
+              <w:rPr>
+                <w:lang w:val="da-DK"/>
+              </w:rPr>
+            </w:pPr>
+            <w:r>
+              <w:rPr>
+                <w:lang w:val="da-DK"/>
+              </w:rPr>
+              <w:t>X</w:t>
+            </w:r>
+          </w:p>
+        </w:tc>
+        <w:tc>
+          <w:tcPr>
+            <w:tcW w:w="2840" w:type="dxa"/>
+          </w:tcPr>
+          <w:p>
+            <w:pPr>
+              <w:rPr>
+                <w:lang w:val="da-DK"/>
+              </w:rPr>
+            </w:pPr>
+            <w:r>
+              <w:rPr>
+                <w:lang w:val="da-DK"/>
+              </w:rPr>
+              <w:t>X</w:t>
+            </w:r>
+          </w:p>
+        </w:tc>
+      </w:tr>
+      <w:tr>
+        <w:tc>
+          <w:tcPr>
+            <w:tcW w:w="3630" w:type="dxa"/>
+          </w:tcPr>
+          <w:p>
+            <w:pPr>
+              <w:rPr>
+                <w:lang w:val="da-DK"/>
+              </w:rPr>
+            </w:pPr>
+            <w:r>
+              <w:rPr>
+                <w:lang w:val="da-DK"/>
+              </w:rPr>
+              <w:t xml:space="preserve">Simplificer SVIPT feedback til e.g [completion time] sekunder, [errors] fejl </w:t>
+            </w:r>
+          </w:p>
+        </w:tc>
+        <w:tc>
+          <w:tcPr>
+            <w:tcW w:w="2880" w:type="dxa"/>
+          </w:tcPr>
+          <w:p>
+            <w:pPr>
+              <w:rPr>
+                <w:lang w:val="da-DK"/>
+              </w:rPr>
+            </w:pPr>
+            <w:r>
+              <w:rPr>
+                <w:lang w:val="da-DK"/>
+              </w:rPr>
+              <w:t>X</w:t>
+            </w:r>
+          </w:p>
+        </w:tc>
+        <w:tc>
+          <w:tcPr>
+            <w:tcW w:w="2840" w:type="dxa"/>
+          </w:tcPr>
+          <w:p>
+            <w:pPr>
+              <w:rPr>
+                <w:lang w:val="da-DK"/>
+              </w:rPr>
+            </w:pPr>
+            <w:r>
+              <w:rPr>
+                <w:lang w:val="da-DK"/>
+              </w:rPr>
+              <w:t>X</w:t>
+            </w:r>
+          </w:p>
+        </w:tc>
+      </w:tr>
+      <w:tr>
+        <w:tc>
+          <w:tcPr>
+            <w:tcW w:w="3630" w:type="dxa"/>
+          </w:tcPr>
+          <w:p>
+            <w:pPr>
+              <w:rPr>
+                <w:lang w:val="da-DK"/>
+              </w:rPr>
+            </w:pPr>
+            <w:r>
+              <w:rPr>
+                <w:lang w:val="da-DK"/>
+              </w:rPr>
+              <w:t>Ret farver i svipt så den følger oprindelig farve kode fra SVIPT paper</w:t>
+            </w:r>
+          </w:p>
+        </w:tc>
+        <w:tc>
+          <w:tcPr>
+            <w:tcW w:w="2880" w:type="dxa"/>
+          </w:tcPr>
+          <w:p>
+            <w:pPr>
+              <w:rPr>
+                <w:lang w:val="da-DK"/>
+              </w:rPr>
+            </w:pPr>
+            <w:r>
+              <w:rPr>
+                <w:lang w:val="da-DK"/>
+              </w:rPr>
+              <w:t>X</w:t>
+            </w:r>
+          </w:p>
+        </w:tc>
+        <w:tc>
+          <w:tcPr>
+            <w:tcW w:w="2840" w:type="dxa"/>
+          </w:tcPr>
+          <w:p>
+            <w:pPr>
+              <w:rPr>
+                <w:lang w:val="da-DK"/>
+              </w:rPr>
+            </w:pPr>
+            <w:r>
+              <w:rPr>
+                <w:lang w:val="da-DK"/>
+              </w:rPr>
+              <w:t>X</w:t>
+            </w:r>
+          </w:p>
+        </w:tc>
+      </w:tr>
+      <w:tr>
+        <w:tc>
+          <w:tcPr>
+            <w:tcW w:w="3630" w:type="dxa"/>
+          </w:tcPr>
+          <w:p>
+            <w:pPr>
+              <w:rPr>
+                <w:lang w:val="da-DK"/>
+              </w:rPr>
+            </w:pPr>
+            <w:r>
+              <w:rPr>
+                <w:lang w:val="da-DK"/>
+              </w:rPr>
+              <w:t xml:space="preserve">Tilføj en switch hvor brugeren kan vælge oprindelig SVIPT farver eller ny gamificerede farver </w:t>
+            </w:r>
+          </w:p>
+        </w:tc>
+        <w:tc>
+          <w:tcPr>
+            <w:tcW w:w="2880" w:type="dxa"/>
+          </w:tcPr>
+          <w:p>
+            <w:pPr>
+              <w:rPr>
+                <w:lang w:val="da-DK"/>
+              </w:rPr>
+            </w:pPr>
+            <w:r>
+              <w:rPr>
+                <w:lang w:val="da-DK"/>
+              </w:rPr>
+              <w:t>X</w:t>
+            </w:r>
+          </w:p>
+        </w:tc>
+        <w:tc>
+          <w:tcPr>
+            <w:tcW w:w="2840" w:type="dxa"/>
+          </w:tcPr>
+          <w:p>
+            <w:pPr>
+              <w:rPr>
+                <w:lang w:val="da-DK"/>
+              </w:rPr>
+            </w:pPr>
+            <w:r>
+              <w:rPr>
+                <w:lang w:val="da-DK"/>
+              </w:rPr>
+              <w:t>X</w:t>
+            </w:r>
+          </w:p>
+        </w:tc>
+      </w:tr>
+      <w:tr>
+        <w:tc>
+          <w:tcPr>
+            <w:tcW w:w="3630" w:type="dxa"/>
+          </w:tcPr>
+          <w:p>
+            <w:pPr>
+              <w:rPr>
+                <w:lang w:val="da-DK"/>
+              </w:rPr>
+            </w:pPr>
+            <w:r>
+              <w:rPr>
+                <w:lang w:val="da-DK"/>
+              </w:rPr>
+              <w:t>Tilføj auditory feedback til SVIPT</w:t>
+            </w:r>
+          </w:p>
+        </w:tc>
+        <w:tc>
+          <w:tcPr>
+            <w:tcW w:w="2880" w:type="dxa"/>
+          </w:tcPr>
+          <w:p>
+            <w:pPr>
+              <w:rPr>
+                <w:lang w:val="da-DK"/>
+              </w:rPr>
+            </w:pPr>
+            <w:r>
+              <w:rPr>
+                <w:lang w:val="da-DK"/>
+              </w:rPr>
+              <w:t>X</w:t>
+            </w:r>
+          </w:p>
+        </w:tc>
+        <w:tc>
+          <w:tcPr>
+            <w:tcW w:w="2840" w:type="dxa"/>
+          </w:tcPr>
+          <w:p>
+            <w:pPr>
+              <w:rPr>
+                <w:lang w:val="da-DK"/>
+              </w:rPr>
+            </w:pPr>
+            <w:r>
+              <w:rPr>
+                <w:lang w:val="da-DK"/>
+              </w:rPr>
+              <w:t>X</w:t>
+            </w:r>
+          </w:p>
+        </w:tc>
+      </w:tr>
+      <w:tr>
+        <w:tc>
+          <w:tcPr>
+            <w:tcW w:w="3630" w:type="dxa"/>
+          </w:tcPr>
+          <w:p>
+            <w:pPr>
+              <w:rPr>
+                <w:lang w:val="da-DK"/>
+              </w:rPr>
+            </w:pPr>
+            <w:r>
+              <w:rPr>
+                <w:lang w:val="da-DK"/>
+              </w:rPr>
+              <w:t xml:space="preserve">Tilføj knap til at slå auditory feedback til og fra </w:t>
+            </w:r>
+          </w:p>
+        </w:tc>
+        <w:tc>
+          <w:tcPr>
+            <w:tcW w:w="2880" w:type="dxa"/>
+          </w:tcPr>
+          <w:p>
+            <w:pPr>
+              <w:rPr>
+                <w:lang w:val="da-DK"/>
+              </w:rPr>
+            </w:pPr>
+            <w:r>
+              <w:rPr>
+                <w:lang w:val="da-DK"/>
+              </w:rPr>
+              <w:t>X</w:t>
+            </w:r>
+          </w:p>
+        </w:tc>
+        <w:tc>
+          <w:tcPr>
+            <w:tcW w:w="2840" w:type="dxa"/>
+          </w:tcPr>
+          <w:p>
+            <w:pPr>
+              <w:rPr>
+                <w:lang w:val="da-DK"/>
+              </w:rPr>
+            </w:pPr>
+            <w:r>
+              <w:rPr>
+                <w:lang w:val="da-DK"/>
+              </w:rPr>
+              <w:t>X</w:t>
+            </w:r>
+          </w:p>
+        </w:tc>
+      </w:tr>
+      <w:tr>
+        <w:tc>
+          <w:tcPr>
+            <w:tcW w:w="3630" w:type="dxa"/>
+          </w:tcPr>
+          <w:p>
+            <w:pPr>
+              <w:rPr>
+                <w:lang w:val="da-DK"/>
+              </w:rPr>
+            </w:pPr>
+            <w:r>
+              <w:rPr>
+                <w:lang w:val="da-DK"/>
+              </w:rPr>
+              <w:t xml:space="preserve">Check for at SVIPT gate godkendelse er sat til 150 ms </w:t>
+            </w:r>
+          </w:p>
+        </w:tc>
+        <w:tc>
+          <w:tcPr>
+            <w:tcW w:w="2880" w:type="dxa"/>
+          </w:tcPr>
+          <w:p>
+            <w:pPr>
+              <w:rPr>
+                <w:lang w:val="da-DK"/>
+              </w:rPr>
+            </w:pPr>
+            <w:r>
+              <w:rPr>
+                <w:lang w:val="da-DK"/>
+              </w:rPr>
+              <w:t>X</w:t>
+            </w:r>
+          </w:p>
+        </w:tc>
+        <w:tc>
+          <w:tcPr>
+            <w:tcW w:w="2840" w:type="dxa"/>
+          </w:tcPr>
+          <w:p>
+            <w:pPr>
+              <w:rPr>
+                <w:lang w:val="da-DK"/>
+              </w:rPr>
+            </w:pPr>
+            <w:r>
+              <w:rPr>
+                <w:lang w:val="da-DK"/>
+              </w:rPr>
+              <w:t>X</w:t>
+            </w:r>
+          </w:p>
+        </w:tc>
+      </w:tr>
+      <w:tr>
+        <w:tc>
+          <w:tcPr>
+            <w:tcW w:w="3630" w:type="dxa"/>
+          </w:tcPr>
+          <w:p>
+            <w:pPr>
+              <w:rPr>
+                <w:lang w:val="da-DK"/>
+              </w:rPr>
+            </w:pPr>
+            <w:r>
+              <w:rPr>
+                <w:lang w:val="da-DK"/>
+              </w:rPr>
+              <w:t xml:space="preserve">Trigger i SVIPT set en i starten og en i slutningen </w:t>
+            </w:r>
+          </w:p>
+        </w:tc>
+        <w:tc>
+          <w:tcPr>
+            <w:tcW w:w="2880" w:type="dxa"/>
+          </w:tcPr>
+          <w:p>
+            <w:pPr>
+              <w:rPr>
+                <w:lang w:val="da-DK"/>
+              </w:rPr>
+            </w:pPr>
+            <w:r>
+              <w:rPr>
+                <w:lang w:val="da-DK"/>
+              </w:rPr>
+              <w:t>X</w:t>
+            </w:r>
+          </w:p>
+        </w:tc>
+        <w:tc>
+          <w:tcPr>
+            <w:tcW w:w="2840" w:type="dxa"/>
+          </w:tcPr>
+          <w:p>
+            <w:pPr>
+              <w:rPr>
+                <w:lang w:val="da-DK"/>
+              </w:rPr>
+            </w:pPr>
           </w:p>
         </w:tc>
       </w:tr>

</xml_diff>

<commit_message>
properly implemented ADAM and filtering
</commit_message>
<xml_diff>
--- a/Trackit_v3/Kravspecifikationer/TRack-it-Kravspecifikationer_August_v1.docx
+++ b/Trackit_v3/Kravspecifikationer/TRack-it-Kravspecifikationer_August_v1.docx
@@ -3924,8 +3924,6 @@
               </w:rPr>
               <w:t>X</w:t>
             </w:r>
-            <w:bookmarkStart w:id="0" w:name="_GoBack"/>
-            <w:bookmarkEnd w:id="0"/>
           </w:p>
         </w:tc>
       </w:tr>
@@ -4208,6 +4206,8 @@
             </w:r>
           </w:p>
         </w:tc>
+        <w:bookmarkStart w:id="0" w:name="_GoBack"/>
+        <w:bookmarkEnd w:id="0"/>
       </w:tr>
       <w:tr>
         <w:tc>
@@ -4592,6 +4592,226 @@
               </w:rPr>
               <w:t>X</w:t>
             </w:r>
+          </w:p>
+        </w:tc>
+      </w:tr>
+      <w:tr>
+        <w:tc>
+          <w:tcPr>
+            <w:tcW w:w="3630" w:type="dxa"/>
+          </w:tcPr>
+          <w:p>
+            <w:pPr>
+              <w:rPr>
+                <w:lang w:val="da-DK"/>
+              </w:rPr>
+            </w:pPr>
+            <w:r>
+              <w:rPr>
+                <w:lang w:val="da-DK"/>
+              </w:rPr>
+              <w:t xml:space="preserve">Gør cursor 1-2 px større </w:t>
+            </w:r>
+          </w:p>
+        </w:tc>
+        <w:tc>
+          <w:tcPr>
+            <w:tcW w:w="2880" w:type="dxa"/>
+          </w:tcPr>
+          <w:p>
+            <w:pPr>
+              <w:rPr>
+                <w:lang w:val="da-DK"/>
+              </w:rPr>
+            </w:pPr>
+          </w:p>
+        </w:tc>
+        <w:tc>
+          <w:tcPr>
+            <w:tcW w:w="2840" w:type="dxa"/>
+          </w:tcPr>
+          <w:p>
+            <w:pPr>
+              <w:rPr>
+                <w:lang w:val="da-DK"/>
+              </w:rPr>
+            </w:pPr>
+          </w:p>
+        </w:tc>
+      </w:tr>
+      <w:tr>
+        <w:tc>
+          <w:tcPr>
+            <w:tcW w:w="3630" w:type="dxa"/>
+          </w:tcPr>
+          <w:p>
+            <w:pPr>
+              <w:rPr>
+                <w:lang w:val="da-DK"/>
+              </w:rPr>
+            </w:pPr>
+            <w:r>
+              <w:rPr>
+                <w:lang w:val="da-DK"/>
+              </w:rPr>
+              <w:t xml:space="preserve">I SVIPT ændre cursor farve til det target / baseline brugeren skal hen imod </w:t>
+            </w:r>
+          </w:p>
+        </w:tc>
+        <w:tc>
+          <w:tcPr>
+            <w:tcW w:w="2880" w:type="dxa"/>
+          </w:tcPr>
+          <w:p>
+            <w:pPr>
+              <w:rPr>
+                <w:lang w:val="da-DK"/>
+              </w:rPr>
+            </w:pPr>
+          </w:p>
+        </w:tc>
+        <w:tc>
+          <w:tcPr>
+            <w:tcW w:w="2840" w:type="dxa"/>
+          </w:tcPr>
+          <w:p>
+            <w:pPr>
+              <w:rPr>
+                <w:lang w:val="da-DK"/>
+              </w:rPr>
+            </w:pPr>
+          </w:p>
+        </w:tc>
+      </w:tr>
+      <w:tr>
+        <w:tc>
+          <w:tcPr>
+            <w:tcW w:w="3630" w:type="dxa"/>
+          </w:tcPr>
+          <w:p>
+            <w:pPr>
+              <w:rPr>
+                <w:lang w:val="da-DK"/>
+              </w:rPr>
+            </w:pPr>
+            <w:r>
+              <w:rPr>
+                <w:lang w:val="da-DK"/>
+              </w:rPr>
+              <w:t xml:space="preserve">Undersøg hvorfor programmet ikke lukker ordentligt ned til slut efter en blok SVIPT </w:t>
+            </w:r>
+          </w:p>
+        </w:tc>
+        <w:tc>
+          <w:tcPr>
+            <w:tcW w:w="2880" w:type="dxa"/>
+          </w:tcPr>
+          <w:p>
+            <w:pPr>
+              <w:rPr>
+                <w:lang w:val="da-DK"/>
+              </w:rPr>
+            </w:pPr>
+          </w:p>
+        </w:tc>
+        <w:tc>
+          <w:tcPr>
+            <w:tcW w:w="2840" w:type="dxa"/>
+          </w:tcPr>
+          <w:p>
+            <w:pPr>
+              <w:rPr>
+                <w:lang w:val="da-DK"/>
+              </w:rPr>
+            </w:pPr>
+          </w:p>
+        </w:tc>
+      </w:tr>
+      <w:tr>
+        <w:tc>
+          <w:tcPr>
+            <w:tcW w:w="3630" w:type="dxa"/>
+          </w:tcPr>
+          <w:p>
+            <w:pPr>
+              <w:rPr>
+                <w:lang w:val="da-DK"/>
+              </w:rPr>
+            </w:pPr>
+            <w:r>
+              <w:rPr>
+                <w:lang w:val="da-DK"/>
+              </w:rPr>
+              <w:t xml:space="preserve">Optimer forbindelse til ADAM </w:t>
+            </w:r>
+          </w:p>
+        </w:tc>
+        <w:tc>
+          <w:tcPr>
+            <w:tcW w:w="2880" w:type="dxa"/>
+          </w:tcPr>
+          <w:p>
+            <w:pPr>
+              <w:rPr>
+                <w:lang w:val="da-DK"/>
+              </w:rPr>
+            </w:pPr>
+          </w:p>
+        </w:tc>
+        <w:tc>
+          <w:tcPr>
+            <w:tcW w:w="2840" w:type="dxa"/>
+          </w:tcPr>
+          <w:p>
+            <w:pPr>
+              <w:rPr>
+                <w:lang w:val="da-DK"/>
+              </w:rPr>
+            </w:pPr>
+          </w:p>
+        </w:tc>
+      </w:tr>
+      <w:tr>
+        <w:tc>
+          <w:tcPr>
+            <w:tcW w:w="3630" w:type="dxa"/>
+          </w:tcPr>
+          <w:p>
+            <w:pPr>
+              <w:rPr>
+                <w:lang w:val="da-DK"/>
+              </w:rPr>
+            </w:pPr>
+            <w:r>
+              <w:rPr>
+                <w:lang w:val="da-DK"/>
+              </w:rPr>
+              <w:t>Undersøg of implementer individuelle triggers til Actiview / Biosemi</w:t>
+            </w:r>
+          </w:p>
+        </w:tc>
+        <w:tc>
+          <w:tcPr>
+            <w:tcW w:w="2880" w:type="dxa"/>
+          </w:tcPr>
+          <w:p>
+            <w:pPr>
+              <w:rPr>
+                <w:lang w:val="da-DK"/>
+              </w:rPr>
+            </w:pPr>
+          </w:p>
+        </w:tc>
+        <w:tc>
+          <w:tcPr>
+            <w:tcW w:w="2840" w:type="dxa"/>
+          </w:tcPr>
+          <w:p>
+            <w:pPr>
+              <w:rPr>
+                <w:lang w:val="da-DK"/>
+              </w:rPr>
+            </w:pPr>
           </w:p>
         </w:tc>
       </w:tr>
@@ -5500,6 +5720,23 @@
 </file>
 
 <file path=customXml/item1.xml><?xml version="1.0" encoding="utf-8"?>
+<p:properties xmlns:p="http://schemas.microsoft.com/office/2006/metadata/properties" xmlns:xsi="http://www.w3.org/2001/XMLSchema-instance" xmlns:pc="http://schemas.microsoft.com/office/infopath/2007/PartnerControls">
+  <documentManagement>
+    <_activity xmlns="a551fe0f-670e-4bae-a4b9-eb8a7890efdb" xsi:nil="true"/>
+  </documentManagement>
+</p:properties>
+</file>
+
+<file path=customXml/item2.xml><?xml version="1.0" encoding="utf-8"?>
+<?mso-contentType ?>
+<FormTemplates xmlns="http://schemas.microsoft.com/sharepoint/v3/contenttype/forms">
+  <Display>DocumentLibraryForm</Display>
+  <Edit>DocumentLibraryForm</Edit>
+  <New>DocumentLibraryForm</New>
+</FormTemplates>
+</file>
+
+<file path=customXml/item3.xml><?xml version="1.0" encoding="utf-8"?>
 <ct:contentTypeSchema xmlns:ct="http://schemas.microsoft.com/office/2006/metadata/contentType" xmlns:ma="http://schemas.microsoft.com/office/2006/metadata/properties/metaAttributes" ct:_="" ma:_="" ma:contentTypeName="Document" ma:contentTypeID="0x01010014932EA6B38CD144BA8EC7D9D179C14A" ma:contentTypeVersion="15" ma:contentTypeDescription="Create a new document." ma:contentTypeScope="" ma:versionID="0d47db6cac89c50f3db9b3e419d74b9e">
   <xsd:schema xmlns:xsd="http://www.w3.org/2001/XMLSchema" xmlns:xs="http://www.w3.org/2001/XMLSchema" xmlns:p="http://schemas.microsoft.com/office/2006/metadata/properties" xmlns:ns3="a551fe0f-670e-4bae-a4b9-eb8a7890efdb" xmlns:ns4="81f42932-3f57-4a7f-9fad-f8fde6a7cbce" targetNamespace="http://schemas.microsoft.com/office/2006/metadata/properties" ma:root="true" ma:fieldsID="71944707f076e3bab90edd6e0ed5444d" ns3:_="" ns4:_="">
     <xsd:import namespace="a551fe0f-670e-4bae-a4b9-eb8a7890efdb"/>
@@ -5734,24 +5971,25 @@
 </ct:contentTypeSchema>
 </file>
 
-<file path=customXml/item2.xml><?xml version="1.0" encoding="utf-8"?>
-<?mso-contentType ?>
-<FormTemplates xmlns="http://schemas.microsoft.com/sharepoint/v3/contenttype/forms">
-  <Display>DocumentLibraryForm</Display>
-  <Edit>DocumentLibraryForm</Edit>
-  <New>DocumentLibraryForm</New>
-</FormTemplates>
+<file path=customXml/itemProps1.xml><?xml version="1.0" encoding="utf-8"?>
+<ds:datastoreItem xmlns:ds="http://schemas.openxmlformats.org/officeDocument/2006/customXml" ds:itemID="{BA4BF59B-08E8-41DD-88E7-8BB1EF2BE185}">
+  <ds:schemaRefs>
+    <ds:schemaRef ds:uri="http://schemas.microsoft.com/office/2006/metadata/properties"/>
+    <ds:schemaRef ds:uri="http://schemas.microsoft.com/office/infopath/2007/PartnerControls"/>
+    <ds:schemaRef ds:uri="a551fe0f-670e-4bae-a4b9-eb8a7890efdb"/>
+  </ds:schemaRefs>
+</ds:datastoreItem>
 </file>
 
-<file path=customXml/item3.xml><?xml version="1.0" encoding="utf-8"?>
-<p:properties xmlns:p="http://schemas.microsoft.com/office/2006/metadata/properties" xmlns:xsi="http://www.w3.org/2001/XMLSchema-instance" xmlns:pc="http://schemas.microsoft.com/office/infopath/2007/PartnerControls">
-  <documentManagement>
-    <_activity xmlns="a551fe0f-670e-4bae-a4b9-eb8a7890efdb" xsi:nil="true"/>
-  </documentManagement>
-</p:properties>
+<file path=customXml/itemProps2.xml><?xml version="1.0" encoding="utf-8"?>
+<ds:datastoreItem xmlns:ds="http://schemas.openxmlformats.org/officeDocument/2006/customXml" ds:itemID="{DF5D8A8E-C2D5-4E94-A85D-95752E796CFF}">
+  <ds:schemaRefs>
+    <ds:schemaRef ds:uri="http://schemas.microsoft.com/sharepoint/v3/contenttype/forms"/>
+  </ds:schemaRefs>
+</ds:datastoreItem>
 </file>
 
-<file path=customXml/itemProps1.xml><?xml version="1.0" encoding="utf-8"?>
+<file path=customXml/itemProps3.xml><?xml version="1.0" encoding="utf-8"?>
 <ds:datastoreItem xmlns:ds="http://schemas.openxmlformats.org/officeDocument/2006/customXml" ds:itemID="{F3E39337-772F-494D-8F47-C9C09631F380}">
   <ds:schemaRefs>
     <ds:schemaRef ds:uri="http://schemas.microsoft.com/office/2006/metadata/contentType"/>
@@ -5768,22 +6006,4 @@
     <ds:schemaRef ds:uri="http://schemas.microsoft.com/internal/obd"/>
   </ds:schemaRefs>
 </ds:datastoreItem>
-</file>
-
-<file path=customXml/itemProps2.xml><?xml version="1.0" encoding="utf-8"?>
-<ds:datastoreItem xmlns:ds="http://schemas.openxmlformats.org/officeDocument/2006/customXml" ds:itemID="{DF5D8A8E-C2D5-4E94-A85D-95752E796CFF}">
-  <ds:schemaRefs>
-    <ds:schemaRef ds:uri="http://schemas.microsoft.com/sharepoint/v3/contenttype/forms"/>
-  </ds:schemaRefs>
-</ds:datastoreItem>
-</file>
-
-<file path=customXml/itemProps3.xml><?xml version="1.0" encoding="utf-8"?>
-<ds:datastoreItem xmlns:ds="http://schemas.openxmlformats.org/officeDocument/2006/customXml" ds:itemID="{BA4BF59B-08E8-41DD-88E7-8BB1EF2BE185}">
-  <ds:schemaRefs>
-    <ds:schemaRef ds:uri="http://schemas.microsoft.com/office/2006/metadata/properties"/>
-    <ds:schemaRef ds:uri="http://schemas.microsoft.com/office/infopath/2007/PartnerControls"/>
-    <ds:schemaRef ds:uri="a551fe0f-670e-4bae-a4b9-eb8a7890efdb"/>
-  </ds:schemaRefs>
-</ds:datastoreItem>
 </file>
</xml_diff>

<commit_message>
properly integrated ADAM. proper menu halndling, proper svipt feedback
</commit_message>
<xml_diff>
--- a/Trackit_v3/Kravspecifikationer/TRack-it-Kravspecifikationer_August_v1.docx
+++ b/Trackit_v3/Kravspecifikationer/TRack-it-Kravspecifikationer_August_v1.docx
@@ -4206,8 +4206,6 @@
             </w:r>
           </w:p>
         </w:tc>
-        <w:bookmarkStart w:id="0" w:name="_GoBack"/>
-        <w:bookmarkEnd w:id="0"/>
       </w:tr>
       <w:tr>
         <w:tc>
@@ -4624,6 +4622,12 @@
                 <w:lang w:val="da-DK"/>
               </w:rPr>
             </w:pPr>
+            <w:r>
+              <w:rPr>
+                <w:lang w:val="da-DK"/>
+              </w:rPr>
+              <w:t>X</w:t>
+            </w:r>
           </w:p>
         </w:tc>
         <w:tc>
@@ -4636,6 +4640,12 @@
                 <w:lang w:val="da-DK"/>
               </w:rPr>
             </w:pPr>
+            <w:r>
+              <w:rPr>
+                <w:lang w:val="da-DK"/>
+              </w:rPr>
+              <w:t>X</w:t>
+            </w:r>
           </w:p>
         </w:tc>
       </w:tr>
@@ -4668,6 +4678,12 @@
                 <w:lang w:val="da-DK"/>
               </w:rPr>
             </w:pPr>
+            <w:r>
+              <w:rPr>
+                <w:lang w:val="da-DK"/>
+              </w:rPr>
+              <w:t>X</w:t>
+            </w:r>
           </w:p>
         </w:tc>
         <w:tc>
@@ -4680,6 +4696,12 @@
                 <w:lang w:val="da-DK"/>
               </w:rPr>
             </w:pPr>
+            <w:r>
+              <w:rPr>
+                <w:lang w:val="da-DK"/>
+              </w:rPr>
+              <w:t>X</w:t>
+            </w:r>
           </w:p>
         </w:tc>
       </w:tr>
@@ -4712,6 +4734,14 @@
                 <w:lang w:val="da-DK"/>
               </w:rPr>
             </w:pPr>
+            <w:r>
+              <w:rPr>
+                <w:lang w:val="da-DK"/>
+              </w:rPr>
+              <w:t>Skal undersøges på Lab3 pc</w:t>
+            </w:r>
+            <w:bookmarkStart w:id="0" w:name="_GoBack"/>
+            <w:bookmarkEnd w:id="0"/>
           </w:p>
         </w:tc>
         <w:tc>
@@ -4756,6 +4786,12 @@
                 <w:lang w:val="da-DK"/>
               </w:rPr>
             </w:pPr>
+            <w:r>
+              <w:rPr>
+                <w:lang w:val="da-DK"/>
+              </w:rPr>
+              <w:t>X</w:t>
+            </w:r>
           </w:p>
         </w:tc>
         <w:tc>
@@ -4768,6 +4804,12 @@
                 <w:lang w:val="da-DK"/>
               </w:rPr>
             </w:pPr>
+            <w:r>
+              <w:rPr>
+                <w:lang w:val="da-DK"/>
+              </w:rPr>
+              <w:t>X</w:t>
+            </w:r>
           </w:p>
         </w:tc>
       </w:tr>
@@ -5720,23 +5762,6 @@
 </file>
 
 <file path=customXml/item1.xml><?xml version="1.0" encoding="utf-8"?>
-<p:properties xmlns:p="http://schemas.microsoft.com/office/2006/metadata/properties" xmlns:xsi="http://www.w3.org/2001/XMLSchema-instance" xmlns:pc="http://schemas.microsoft.com/office/infopath/2007/PartnerControls">
-  <documentManagement>
-    <_activity xmlns="a551fe0f-670e-4bae-a4b9-eb8a7890efdb" xsi:nil="true"/>
-  </documentManagement>
-</p:properties>
-</file>
-
-<file path=customXml/item2.xml><?xml version="1.0" encoding="utf-8"?>
-<?mso-contentType ?>
-<FormTemplates xmlns="http://schemas.microsoft.com/sharepoint/v3/contenttype/forms">
-  <Display>DocumentLibraryForm</Display>
-  <Edit>DocumentLibraryForm</Edit>
-  <New>DocumentLibraryForm</New>
-</FormTemplates>
-</file>
-
-<file path=customXml/item3.xml><?xml version="1.0" encoding="utf-8"?>
 <ct:contentTypeSchema xmlns:ct="http://schemas.microsoft.com/office/2006/metadata/contentType" xmlns:ma="http://schemas.microsoft.com/office/2006/metadata/properties/metaAttributes" ct:_="" ma:_="" ma:contentTypeName="Document" ma:contentTypeID="0x01010014932EA6B38CD144BA8EC7D9D179C14A" ma:contentTypeVersion="15" ma:contentTypeDescription="Create a new document." ma:contentTypeScope="" ma:versionID="0d47db6cac89c50f3db9b3e419d74b9e">
   <xsd:schema xmlns:xsd="http://www.w3.org/2001/XMLSchema" xmlns:xs="http://www.w3.org/2001/XMLSchema" xmlns:p="http://schemas.microsoft.com/office/2006/metadata/properties" xmlns:ns3="a551fe0f-670e-4bae-a4b9-eb8a7890efdb" xmlns:ns4="81f42932-3f57-4a7f-9fad-f8fde6a7cbce" targetNamespace="http://schemas.microsoft.com/office/2006/metadata/properties" ma:root="true" ma:fieldsID="71944707f076e3bab90edd6e0ed5444d" ns3:_="" ns4:_="">
     <xsd:import namespace="a551fe0f-670e-4bae-a4b9-eb8a7890efdb"/>
@@ -5971,25 +5996,24 @@
 </ct:contentTypeSchema>
 </file>
 
-<file path=customXml/itemProps1.xml><?xml version="1.0" encoding="utf-8"?>
-<ds:datastoreItem xmlns:ds="http://schemas.openxmlformats.org/officeDocument/2006/customXml" ds:itemID="{BA4BF59B-08E8-41DD-88E7-8BB1EF2BE185}">
-  <ds:schemaRefs>
-    <ds:schemaRef ds:uri="http://schemas.microsoft.com/office/2006/metadata/properties"/>
-    <ds:schemaRef ds:uri="http://schemas.microsoft.com/office/infopath/2007/PartnerControls"/>
-    <ds:schemaRef ds:uri="a551fe0f-670e-4bae-a4b9-eb8a7890efdb"/>
-  </ds:schemaRefs>
-</ds:datastoreItem>
+<file path=customXml/item2.xml><?xml version="1.0" encoding="utf-8"?>
+<?mso-contentType ?>
+<FormTemplates xmlns="http://schemas.microsoft.com/sharepoint/v3/contenttype/forms">
+  <Display>DocumentLibraryForm</Display>
+  <Edit>DocumentLibraryForm</Edit>
+  <New>DocumentLibraryForm</New>
+</FormTemplates>
 </file>
 
-<file path=customXml/itemProps2.xml><?xml version="1.0" encoding="utf-8"?>
-<ds:datastoreItem xmlns:ds="http://schemas.openxmlformats.org/officeDocument/2006/customXml" ds:itemID="{DF5D8A8E-C2D5-4E94-A85D-95752E796CFF}">
-  <ds:schemaRefs>
-    <ds:schemaRef ds:uri="http://schemas.microsoft.com/sharepoint/v3/contenttype/forms"/>
-  </ds:schemaRefs>
-</ds:datastoreItem>
+<file path=customXml/item3.xml><?xml version="1.0" encoding="utf-8"?>
+<p:properties xmlns:p="http://schemas.microsoft.com/office/2006/metadata/properties" xmlns:xsi="http://www.w3.org/2001/XMLSchema-instance" xmlns:pc="http://schemas.microsoft.com/office/infopath/2007/PartnerControls">
+  <documentManagement>
+    <_activity xmlns="a551fe0f-670e-4bae-a4b9-eb8a7890efdb" xsi:nil="true"/>
+  </documentManagement>
+</p:properties>
 </file>
 
-<file path=customXml/itemProps3.xml><?xml version="1.0" encoding="utf-8"?>
+<file path=customXml/itemProps1.xml><?xml version="1.0" encoding="utf-8"?>
 <ds:datastoreItem xmlns:ds="http://schemas.openxmlformats.org/officeDocument/2006/customXml" ds:itemID="{F3E39337-772F-494D-8F47-C9C09631F380}">
   <ds:schemaRefs>
     <ds:schemaRef ds:uri="http://schemas.microsoft.com/office/2006/metadata/contentType"/>
@@ -6006,4 +6030,22 @@
     <ds:schemaRef ds:uri="http://schemas.microsoft.com/internal/obd"/>
   </ds:schemaRefs>
 </ds:datastoreItem>
+</file>
+
+<file path=customXml/itemProps2.xml><?xml version="1.0" encoding="utf-8"?>
+<ds:datastoreItem xmlns:ds="http://schemas.openxmlformats.org/officeDocument/2006/customXml" ds:itemID="{DF5D8A8E-C2D5-4E94-A85D-95752E796CFF}">
+  <ds:schemaRefs>
+    <ds:schemaRef ds:uri="http://schemas.microsoft.com/sharepoint/v3/contenttype/forms"/>
+  </ds:schemaRefs>
+</ds:datastoreItem>
+</file>
+
+<file path=customXml/itemProps3.xml><?xml version="1.0" encoding="utf-8"?>
+<ds:datastoreItem xmlns:ds="http://schemas.openxmlformats.org/officeDocument/2006/customXml" ds:itemID="{BA4BF59B-08E8-41DD-88E7-8BB1EF2BE185}">
+  <ds:schemaRefs>
+    <ds:schemaRef ds:uri="http://schemas.microsoft.com/office/2006/metadata/properties"/>
+    <ds:schemaRef ds:uri="http://schemas.microsoft.com/office/infopath/2007/PartnerControls"/>
+    <ds:schemaRef ds:uri="a551fe0f-670e-4bae-a4b9-eb8a7890efdb"/>
+  </ds:schemaRefs>
+</ds:datastoreItem>
 </file>
</xml_diff>